<commit_message>
finish message control level
完成了组件实验三，完成了留言板功能，完成了权限控制。
</commit_message>
<xml_diff>
--- a/doc/17060721-17060208112-李正阳-组件实验（三）·.docx
+++ b/doc/17060721-17060208112-李正阳-组件实验（三）·.docx
@@ -1720,6 +1720,14 @@
           <w:lang w:val="en-US" w:eastAsia="zh-CN"/>
         </w:rPr>
         <w:tab/>
+      </w:r>
+      <w:r>
+        <w:rPr>
+          <w:rFonts w:hint="eastAsia" w:asciiTheme="majorEastAsia" w:hAnsiTheme="majorEastAsia" w:eastAsiaTheme="majorEastAsia" w:cstheme="majorEastAsia"/>
+          <w:sz w:val="24"/>
+          <w:szCs w:val="24"/>
+          <w:lang w:val="en-US" w:eastAsia="zh-CN"/>
+        </w:rPr>
         <w:t>容器将jsp文件转为servlet。</w:t>
       </w:r>
     </w:p>
@@ -1964,6 +1972,7 @@
     <w:p>
       <w:pPr>
         <w:numPr>
+          <w:ilvl w:val="0"/>
           <w:numId w:val="0"/>
         </w:numPr>
         <w:ind w:left="480" w:leftChars="0" w:firstLine="419" w:firstLineChars="0"/>
@@ -2010,6 +2019,16 @@
           <w:lang w:val="en-US" w:eastAsia="zh-CN"/>
         </w:rPr>
         <w:tab/>
+      </w:r>
+      <w:r>
+        <w:rPr>
+          <w:rFonts w:hint="eastAsia" w:cs="宋体"/>
+          <w:color w:val="000000"/>
+          <w:sz w:val="24"/>
+          <w:szCs w:val="24"/>
+          <w:shd w:val="clear" w:fill="FFFFFF"/>
+          <w:lang w:val="en-US" w:eastAsia="zh-CN"/>
+        </w:rPr>
         <w:t>（1）</w:t>
       </w:r>
       <w:r>
@@ -2835,6 +2854,7 @@
         <w:keepLines w:val="0"/>
         <w:widowControl/>
         <w:numPr>
+          <w:ilvl w:val="0"/>
           <w:numId w:val="0"/>
         </w:numPr>
         <w:suppressLineNumbers w:val="0"/>
@@ -2859,6 +2879,16 @@
           <w:lang w:val="en-US" w:eastAsia="zh-CN"/>
         </w:rPr>
         <w:tab/>
+      </w:r>
+      <w:r>
+        <w:rPr>
+          <w:rFonts w:hint="eastAsia" w:cs="宋体"/>
+          <w:color w:val="000000"/>
+          <w:sz w:val="24"/>
+          <w:szCs w:val="24"/>
+          <w:shd w:val="clear" w:fill="FFFFFF"/>
+          <w:lang w:val="en-US" w:eastAsia="zh-CN"/>
+        </w:rPr>
         <w:t>Object application.getAttribute(String name);</w:t>
       </w:r>
     </w:p>
@@ -2910,6 +2940,7 @@
     <w:p>
       <w:pPr>
         <w:numPr>
+          <w:ilvl w:val="0"/>
           <w:numId w:val="0"/>
         </w:numPr>
         <w:ind w:firstLine="480"/>
@@ -4353,6 +4384,7 @@
     <w:p>
       <w:pPr>
         <w:numPr>
+          <w:ilvl w:val="0"/>
           <w:numId w:val="0"/>
         </w:numPr>
         <w:ind w:firstLine="480"/>
@@ -4412,6 +4444,7 @@
     <w:p>
       <w:pPr>
         <w:numPr>
+          <w:ilvl w:val="0"/>
           <w:numId w:val="0"/>
         </w:numPr>
         <w:ind w:firstLine="480"/>
@@ -4435,6 +4468,7 @@
     <w:p>
       <w:pPr>
         <w:numPr>
+          <w:ilvl w:val="0"/>
           <w:numId w:val="0"/>
         </w:numPr>
         <w:ind w:firstLine="480"/>
@@ -4458,6 +4492,7 @@
     <w:p>
       <w:pPr>
         <w:numPr>
+          <w:ilvl w:val="0"/>
           <w:numId w:val="0"/>
         </w:numPr>
         <w:ind w:firstLine="480"/>
@@ -4517,6 +4552,7 @@
     <w:p>
       <w:pPr>
         <w:numPr>
+          <w:ilvl w:val="0"/>
           <w:numId w:val="0"/>
         </w:numPr>
         <w:rPr>
@@ -4563,6 +4599,7 @@
     <w:p>
       <w:pPr>
         <w:numPr>
+          <w:ilvl w:val="0"/>
           <w:numId w:val="0"/>
         </w:numPr>
         <w:ind w:left="480" w:leftChars="0"/>
@@ -7123,8 +7160,6 @@
         </w:rPr>
         <w:t>&gt;</w:t>
       </w:r>
-      <w:bookmarkStart w:id="0" w:name="_GoBack"/>
-      <w:bookmarkEnd w:id="0"/>
       <w:r>
         <w:rPr>
           <w:rFonts w:hint="default" w:ascii="Arial" w:hAnsi="Arial" w:cs="Arial"/>
@@ -7170,6 +7205,7 @@
     <w:p>
       <w:pPr>
         <w:numPr>
+          <w:ilvl w:val="0"/>
           <w:numId w:val="0"/>
         </w:numPr>
         <w:ind w:left="480" w:leftChars="0"/>
@@ -7217,11 +7253,3001 @@
     <w:p>
       <w:pPr>
         <w:numPr>
+          <w:ilvl w:val="-1"/>
+          <w:numId w:val="0"/>
+        </w:numPr>
+        <w:ind w:left="479" w:leftChars="0"/>
+        <w:rPr>
+          <w:rFonts w:hint="default" w:asciiTheme="majorEastAsia" w:hAnsiTheme="majorEastAsia" w:eastAsiaTheme="majorEastAsia" w:cstheme="majorEastAsia"/>
+          <w:sz w:val="24"/>
+          <w:szCs w:val="24"/>
+          <w:lang w:val="en-US" w:eastAsia="zh-CN"/>
+        </w:rPr>
+      </w:pPr>
+      <w:r>
+        <w:rPr>
+          <w:rFonts w:hint="eastAsia" w:asciiTheme="majorEastAsia" w:hAnsiTheme="majorEastAsia" w:eastAsiaTheme="majorEastAsia" w:cstheme="majorEastAsia"/>
+          <w:sz w:val="24"/>
+          <w:szCs w:val="24"/>
+          <w:lang w:val="en-US" w:eastAsia="zh-CN"/>
+        </w:rPr>
+        <w:t>添加留言：messagecommit.jsp 将留言的内容时间和标题与用户的id号关联起来,形成了一对多的关系</w:t>
+      </w:r>
+    </w:p>
+    <w:p>
+      <w:pPr>
+        <w:pStyle w:val="3"/>
+        <w:keepNext w:val="0"/>
+        <w:keepLines w:val="0"/>
+        <w:widowControl/>
+        <w:suppressLineNumbers w:val="0"/>
+        <w:shd w:val="clear" w:fill="FFFFFF"/>
+        <w:rPr>
+          <w:rFonts w:hint="eastAsia" w:ascii="Arial" w:hAnsi="Arial" w:eastAsia="宋体" w:cs="Arial"/>
+          <w:color w:val="000000"/>
+          <w:sz w:val="16"/>
+          <w:szCs w:val="16"/>
+          <w:lang w:eastAsia="zh-CN"/>
+        </w:rPr>
+      </w:pPr>
+      <w:r>
+        <w:rPr>
+          <w:rFonts w:hint="default" w:ascii="Arial" w:hAnsi="Arial" w:cs="Arial"/>
+          <w:color w:val="000000"/>
+          <w:sz w:val="16"/>
+          <w:szCs w:val="16"/>
+          <w:shd w:val="clear" w:fill="F7FAFF"/>
+        </w:rPr>
+        <w:t xml:space="preserve">&lt;%@ </w:t>
+      </w:r>
+      <w:r>
+        <w:rPr>
+          <w:rFonts w:hint="default" w:ascii="Arial" w:hAnsi="Arial" w:cs="Arial"/>
+          <w:b/>
+          <w:color w:val="000080"/>
+          <w:sz w:val="16"/>
+          <w:szCs w:val="16"/>
+          <w:shd w:val="clear" w:fill="F7FAFF"/>
+        </w:rPr>
+        <w:t xml:space="preserve">page </w:t>
+      </w:r>
+      <w:r>
+        <w:rPr>
+          <w:rFonts w:hint="default" w:ascii="Arial" w:hAnsi="Arial" w:cs="Arial"/>
+          <w:b/>
+          <w:color w:val="0000FF"/>
+          <w:sz w:val="16"/>
+          <w:szCs w:val="16"/>
+          <w:shd w:val="clear" w:fill="F7FAFF"/>
+        </w:rPr>
+        <w:t>import</w:t>
+      </w:r>
+      <w:r>
+        <w:rPr>
+          <w:rFonts w:hint="default" w:ascii="Arial" w:hAnsi="Arial" w:cs="Arial"/>
+          <w:color w:val="000000"/>
+          <w:sz w:val="16"/>
+          <w:szCs w:val="16"/>
+          <w:shd w:val="clear" w:fill="F7FAFF"/>
+        </w:rPr>
+        <w:t>="</w:t>
+      </w:r>
+      <w:r>
+        <w:rPr>
+          <w:rFonts w:hint="default" w:ascii="Arial" w:hAnsi="Arial" w:cs="Arial"/>
+          <w:b/>
+          <w:color w:val="008000"/>
+          <w:sz w:val="16"/>
+          <w:szCs w:val="16"/>
+          <w:shd w:val="clear" w:fill="F7FAFF"/>
+        </w:rPr>
+        <w:t>com.darksouls.dao.UserDao</w:t>
+      </w:r>
+      <w:r>
+        <w:rPr>
+          <w:rFonts w:hint="default" w:ascii="Arial" w:hAnsi="Arial" w:cs="Arial"/>
+          <w:color w:val="000000"/>
+          <w:sz w:val="16"/>
+          <w:szCs w:val="16"/>
+          <w:shd w:val="clear" w:fill="F7FAFF"/>
+        </w:rPr>
+        <w:t>" %&gt;</w:t>
+      </w:r>
+      <w:r>
+        <w:rPr>
+          <w:rFonts w:hint="default" w:ascii="Arial" w:hAnsi="Arial" w:cs="Arial"/>
+          <w:color w:val="000000"/>
+          <w:sz w:val="16"/>
+          <w:szCs w:val="16"/>
+          <w:shd w:val="clear" w:fill="FFFFFF"/>
+        </w:rPr>
+        <w:br w:type="textWrapping"/>
+      </w:r>
+      <w:r>
+        <w:rPr>
+          <w:rFonts w:hint="default" w:ascii="Arial" w:hAnsi="Arial" w:cs="Arial"/>
+          <w:color w:val="000000"/>
+          <w:sz w:val="16"/>
+          <w:szCs w:val="16"/>
+          <w:shd w:val="clear" w:fill="F7FAFF"/>
+        </w:rPr>
+        <w:t xml:space="preserve">&lt;%@ </w:t>
+      </w:r>
+      <w:r>
+        <w:rPr>
+          <w:rFonts w:hint="default" w:ascii="Arial" w:hAnsi="Arial" w:cs="Arial"/>
+          <w:b/>
+          <w:color w:val="000080"/>
+          <w:sz w:val="16"/>
+          <w:szCs w:val="16"/>
+          <w:shd w:val="clear" w:fill="F7FAFF"/>
+        </w:rPr>
+        <w:t xml:space="preserve">page </w:t>
+      </w:r>
+      <w:r>
+        <w:rPr>
+          <w:rFonts w:hint="default" w:ascii="Arial" w:hAnsi="Arial" w:cs="Arial"/>
+          <w:b/>
+          <w:color w:val="0000FF"/>
+          <w:sz w:val="16"/>
+          <w:szCs w:val="16"/>
+          <w:shd w:val="clear" w:fill="F7FAFF"/>
+        </w:rPr>
+        <w:t>import</w:t>
+      </w:r>
+      <w:r>
+        <w:rPr>
+          <w:rFonts w:hint="default" w:ascii="Arial" w:hAnsi="Arial" w:cs="Arial"/>
+          <w:color w:val="000000"/>
+          <w:sz w:val="16"/>
+          <w:szCs w:val="16"/>
+          <w:shd w:val="clear" w:fill="F7FAFF"/>
+        </w:rPr>
+        <w:t>="</w:t>
+      </w:r>
+      <w:r>
+        <w:rPr>
+          <w:rFonts w:hint="default" w:ascii="Arial" w:hAnsi="Arial" w:cs="Arial"/>
+          <w:b/>
+          <w:color w:val="008000"/>
+          <w:sz w:val="16"/>
+          <w:szCs w:val="16"/>
+          <w:shd w:val="clear" w:fill="F7FAFF"/>
+        </w:rPr>
+        <w:t>com.darksouls.dao.UserDaoImpl</w:t>
+      </w:r>
+      <w:r>
+        <w:rPr>
+          <w:rFonts w:hint="default" w:ascii="Arial" w:hAnsi="Arial" w:cs="Arial"/>
+          <w:color w:val="000000"/>
+          <w:sz w:val="16"/>
+          <w:szCs w:val="16"/>
+          <w:shd w:val="clear" w:fill="F7FAFF"/>
+        </w:rPr>
+        <w:t>" %&gt;</w:t>
+      </w:r>
+      <w:r>
+        <w:rPr>
+          <w:rFonts w:hint="default" w:ascii="Arial" w:hAnsi="Arial" w:cs="Arial"/>
+          <w:color w:val="000000"/>
+          <w:sz w:val="16"/>
+          <w:szCs w:val="16"/>
+          <w:shd w:val="clear" w:fill="FFFFFF"/>
+        </w:rPr>
+        <w:br w:type="textWrapping"/>
+      </w:r>
+      <w:r>
+        <w:rPr>
+          <w:rFonts w:hint="default" w:ascii="Arial" w:hAnsi="Arial" w:cs="Arial"/>
+          <w:color w:val="000000"/>
+          <w:sz w:val="16"/>
+          <w:szCs w:val="16"/>
+          <w:shd w:val="clear" w:fill="F7FAFF"/>
+        </w:rPr>
+        <w:t xml:space="preserve">&lt;%@ </w:t>
+      </w:r>
+      <w:r>
+        <w:rPr>
+          <w:rFonts w:hint="default" w:ascii="Arial" w:hAnsi="Arial" w:cs="Arial"/>
+          <w:b/>
+          <w:color w:val="000080"/>
+          <w:sz w:val="16"/>
+          <w:szCs w:val="16"/>
+          <w:shd w:val="clear" w:fill="F7FAFF"/>
+        </w:rPr>
+        <w:t xml:space="preserve">page </w:t>
+      </w:r>
+      <w:r>
+        <w:rPr>
+          <w:rFonts w:hint="default" w:ascii="Arial" w:hAnsi="Arial" w:cs="Arial"/>
+          <w:b/>
+          <w:color w:val="0000FF"/>
+          <w:sz w:val="16"/>
+          <w:szCs w:val="16"/>
+          <w:shd w:val="clear" w:fill="F7FAFF"/>
+        </w:rPr>
+        <w:t>import</w:t>
+      </w:r>
+      <w:r>
+        <w:rPr>
+          <w:rFonts w:hint="default" w:ascii="Arial" w:hAnsi="Arial" w:cs="Arial"/>
+          <w:color w:val="000000"/>
+          <w:sz w:val="16"/>
+          <w:szCs w:val="16"/>
+          <w:shd w:val="clear" w:fill="F7FAFF"/>
+        </w:rPr>
+        <w:t>="</w:t>
+      </w:r>
+      <w:r>
+        <w:rPr>
+          <w:rFonts w:hint="default" w:ascii="Arial" w:hAnsi="Arial" w:cs="Arial"/>
+          <w:b/>
+          <w:color w:val="008000"/>
+          <w:sz w:val="16"/>
+          <w:szCs w:val="16"/>
+          <w:shd w:val="clear" w:fill="F7FAFF"/>
+        </w:rPr>
+        <w:t>java.sql.Date</w:t>
+      </w:r>
+      <w:r>
+        <w:rPr>
+          <w:rFonts w:hint="default" w:ascii="Arial" w:hAnsi="Arial" w:cs="Arial"/>
+          <w:color w:val="000000"/>
+          <w:sz w:val="16"/>
+          <w:szCs w:val="16"/>
+          <w:shd w:val="clear" w:fill="F7FAFF"/>
+        </w:rPr>
+        <w:t>" %&gt;</w:t>
+      </w:r>
+      <w:r>
+        <w:rPr>
+          <w:rFonts w:hint="default" w:ascii="Arial" w:hAnsi="Arial" w:cs="Arial"/>
+          <w:color w:val="000000"/>
+          <w:sz w:val="16"/>
+          <w:szCs w:val="16"/>
+          <w:shd w:val="clear" w:fill="FFFFFF"/>
+        </w:rPr>
+        <w:br w:type="textWrapping"/>
+      </w:r>
+      <w:r>
+        <w:rPr>
+          <w:rFonts w:hint="default" w:ascii="Arial" w:hAnsi="Arial" w:cs="Arial"/>
+          <w:color w:val="000000"/>
+          <w:sz w:val="16"/>
+          <w:szCs w:val="16"/>
+          <w:shd w:val="clear" w:fill="F7FAFF"/>
+        </w:rPr>
+        <w:t xml:space="preserve">&lt;%@ </w:t>
+      </w:r>
+      <w:r>
+        <w:rPr>
+          <w:rFonts w:hint="default" w:ascii="Arial" w:hAnsi="Arial" w:cs="Arial"/>
+          <w:b/>
+          <w:color w:val="000080"/>
+          <w:sz w:val="16"/>
+          <w:szCs w:val="16"/>
+          <w:shd w:val="clear" w:fill="F7FAFF"/>
+        </w:rPr>
+        <w:t xml:space="preserve">page </w:t>
+      </w:r>
+      <w:r>
+        <w:rPr>
+          <w:rFonts w:hint="default" w:ascii="Arial" w:hAnsi="Arial" w:cs="Arial"/>
+          <w:b/>
+          <w:color w:val="0000FF"/>
+          <w:sz w:val="16"/>
+          <w:szCs w:val="16"/>
+          <w:shd w:val="clear" w:fill="F7FAFF"/>
+        </w:rPr>
+        <w:t>import</w:t>
+      </w:r>
+      <w:r>
+        <w:rPr>
+          <w:rFonts w:hint="default" w:ascii="Arial" w:hAnsi="Arial" w:cs="Arial"/>
+          <w:color w:val="000000"/>
+          <w:sz w:val="16"/>
+          <w:szCs w:val="16"/>
+          <w:shd w:val="clear" w:fill="F7FAFF"/>
+        </w:rPr>
+        <w:t>="</w:t>
+      </w:r>
+      <w:r>
+        <w:rPr>
+          <w:rFonts w:hint="default" w:ascii="Arial" w:hAnsi="Arial" w:cs="Arial"/>
+          <w:b/>
+          <w:color w:val="008000"/>
+          <w:sz w:val="16"/>
+          <w:szCs w:val="16"/>
+          <w:shd w:val="clear" w:fill="F7FAFF"/>
+        </w:rPr>
+        <w:t>java.text.DateFormat</w:t>
+      </w:r>
+      <w:r>
+        <w:rPr>
+          <w:rFonts w:hint="default" w:ascii="Arial" w:hAnsi="Arial" w:cs="Arial"/>
+          <w:color w:val="000000"/>
+          <w:sz w:val="16"/>
+          <w:szCs w:val="16"/>
+          <w:shd w:val="clear" w:fill="F7FAFF"/>
+        </w:rPr>
+        <w:t>" %&gt;</w:t>
+      </w:r>
+      <w:r>
+        <w:rPr>
+          <w:rFonts w:hint="default" w:ascii="Arial" w:hAnsi="Arial" w:cs="Arial"/>
+          <w:color w:val="000000"/>
+          <w:sz w:val="16"/>
+          <w:szCs w:val="16"/>
+          <w:shd w:val="clear" w:fill="FFFFFF"/>
+        </w:rPr>
+        <w:br w:type="textWrapping"/>
+      </w:r>
+      <w:r>
+        <w:rPr>
+          <w:rFonts w:hint="default" w:ascii="Arial" w:hAnsi="Arial" w:cs="Arial"/>
+          <w:color w:val="000000"/>
+          <w:sz w:val="16"/>
+          <w:szCs w:val="16"/>
+          <w:shd w:val="clear" w:fill="F7FAFF"/>
+        </w:rPr>
+        <w:t xml:space="preserve">&lt;%@ </w:t>
+      </w:r>
+      <w:r>
+        <w:rPr>
+          <w:rFonts w:hint="default" w:ascii="Arial" w:hAnsi="Arial" w:cs="Arial"/>
+          <w:b/>
+          <w:color w:val="000080"/>
+          <w:sz w:val="16"/>
+          <w:szCs w:val="16"/>
+          <w:shd w:val="clear" w:fill="F7FAFF"/>
+        </w:rPr>
+        <w:t xml:space="preserve">page </w:t>
+      </w:r>
+      <w:r>
+        <w:rPr>
+          <w:rFonts w:hint="default" w:ascii="Arial" w:hAnsi="Arial" w:cs="Arial"/>
+          <w:b/>
+          <w:color w:val="0000FF"/>
+          <w:sz w:val="16"/>
+          <w:szCs w:val="16"/>
+          <w:shd w:val="clear" w:fill="F7FAFF"/>
+        </w:rPr>
+        <w:t>import</w:t>
+      </w:r>
+      <w:r>
+        <w:rPr>
+          <w:rFonts w:hint="default" w:ascii="Arial" w:hAnsi="Arial" w:cs="Arial"/>
+          <w:color w:val="000000"/>
+          <w:sz w:val="16"/>
+          <w:szCs w:val="16"/>
+          <w:shd w:val="clear" w:fill="F7FAFF"/>
+        </w:rPr>
+        <w:t>="</w:t>
+      </w:r>
+      <w:r>
+        <w:rPr>
+          <w:rFonts w:hint="default" w:ascii="Arial" w:hAnsi="Arial" w:cs="Arial"/>
+          <w:b/>
+          <w:color w:val="008000"/>
+          <w:sz w:val="16"/>
+          <w:szCs w:val="16"/>
+          <w:shd w:val="clear" w:fill="F7FAFF"/>
+        </w:rPr>
+        <w:t>java.text.SimpleDateFormat</w:t>
+      </w:r>
+      <w:r>
+        <w:rPr>
+          <w:rFonts w:hint="default" w:ascii="Arial" w:hAnsi="Arial" w:cs="Arial"/>
+          <w:color w:val="000000"/>
+          <w:sz w:val="16"/>
+          <w:szCs w:val="16"/>
+          <w:shd w:val="clear" w:fill="F7FAFF"/>
+        </w:rPr>
+        <w:t>" %&gt;</w:t>
+      </w:r>
+      <w:r>
+        <w:rPr>
+          <w:rFonts w:hint="default" w:ascii="Arial" w:hAnsi="Arial" w:cs="Arial"/>
+          <w:i/>
+          <w:color w:val="808080"/>
+          <w:sz w:val="16"/>
+          <w:szCs w:val="16"/>
+          <w:shd w:val="clear" w:fill="FFFFFF"/>
+        </w:rPr>
+        <w:t>&lt;%--</w:t>
+      </w:r>
+      <w:r>
+        <w:rPr>
+          <w:rFonts w:hint="default" w:ascii="Arial" w:hAnsi="Arial" w:cs="Arial"/>
+          <w:i/>
+          <w:color w:val="808080"/>
+          <w:sz w:val="16"/>
+          <w:szCs w:val="16"/>
+          <w:shd w:val="clear" w:fill="FFFFFF"/>
+        </w:rPr>
+        <w:br w:type="textWrapping"/>
+      </w:r>
+      <w:r>
+        <w:rPr>
+          <w:rFonts w:hint="default" w:ascii="Arial" w:hAnsi="Arial" w:cs="Arial"/>
+          <w:i/>
+          <w:color w:val="808080"/>
+          <w:sz w:val="16"/>
+          <w:szCs w:val="16"/>
+          <w:shd w:val="clear" w:fill="FFFFFF"/>
+        </w:rPr>
+        <w:t xml:space="preserve">  Created by IntelliJ IDEA.</w:t>
+      </w:r>
+      <w:r>
+        <w:rPr>
+          <w:rFonts w:hint="default" w:ascii="Arial" w:hAnsi="Arial" w:cs="Arial"/>
+          <w:i/>
+          <w:color w:val="808080"/>
+          <w:sz w:val="16"/>
+          <w:szCs w:val="16"/>
+          <w:shd w:val="clear" w:fill="FFFFFF"/>
+        </w:rPr>
+        <w:br w:type="textWrapping"/>
+      </w:r>
+      <w:r>
+        <w:rPr>
+          <w:rFonts w:hint="default" w:ascii="Arial" w:hAnsi="Arial" w:cs="Arial"/>
+          <w:i/>
+          <w:color w:val="808080"/>
+          <w:sz w:val="16"/>
+          <w:szCs w:val="16"/>
+          <w:shd w:val="clear" w:fill="FFFFFF"/>
+        </w:rPr>
+        <w:t xml:space="preserve">  User: </w:t>
+      </w:r>
+      <w:r>
+        <w:rPr>
+          <w:rFonts w:hint="eastAsia" w:ascii="宋体" w:hAnsi="宋体" w:eastAsia="宋体" w:cs="宋体"/>
+          <w:i/>
+          <w:color w:val="808080"/>
+          <w:sz w:val="16"/>
+          <w:szCs w:val="16"/>
+          <w:shd w:val="clear" w:fill="FFFFFF"/>
+        </w:rPr>
+        <w:t>李正阳</w:t>
+      </w:r>
+      <w:r>
+        <w:rPr>
+          <w:rFonts w:hint="default" w:ascii="Arial" w:hAnsi="Arial" w:cs="Arial"/>
+          <w:i/>
+          <w:color w:val="808080"/>
+          <w:sz w:val="16"/>
+          <w:szCs w:val="16"/>
+          <w:shd w:val="clear" w:fill="FFFFFF"/>
+        </w:rPr>
+        <w:br w:type="textWrapping"/>
+      </w:r>
+      <w:r>
+        <w:rPr>
+          <w:rFonts w:hint="default" w:ascii="Arial" w:hAnsi="Arial" w:cs="Arial"/>
+          <w:i/>
+          <w:color w:val="808080"/>
+          <w:sz w:val="16"/>
+          <w:szCs w:val="16"/>
+          <w:shd w:val="clear" w:fill="FFFFFF"/>
+        </w:rPr>
+        <w:t xml:space="preserve">  Date: 2019/11/24</w:t>
+      </w:r>
+      <w:r>
+        <w:rPr>
+          <w:rFonts w:hint="default" w:ascii="Arial" w:hAnsi="Arial" w:cs="Arial"/>
+          <w:i/>
+          <w:color w:val="808080"/>
+          <w:sz w:val="16"/>
+          <w:szCs w:val="16"/>
+          <w:shd w:val="clear" w:fill="FFFFFF"/>
+        </w:rPr>
+        <w:br w:type="textWrapping"/>
+      </w:r>
+      <w:r>
+        <w:rPr>
+          <w:rFonts w:hint="default" w:ascii="Arial" w:hAnsi="Arial" w:cs="Arial"/>
+          <w:i/>
+          <w:color w:val="808080"/>
+          <w:sz w:val="16"/>
+          <w:szCs w:val="16"/>
+          <w:shd w:val="clear" w:fill="FFFFFF"/>
+        </w:rPr>
+        <w:t xml:space="preserve">  Time: 18:05</w:t>
+      </w:r>
+      <w:r>
+        <w:rPr>
+          <w:rFonts w:hint="default" w:ascii="Arial" w:hAnsi="Arial" w:cs="Arial"/>
+          <w:i/>
+          <w:color w:val="808080"/>
+          <w:sz w:val="16"/>
+          <w:szCs w:val="16"/>
+          <w:shd w:val="clear" w:fill="FFFFFF"/>
+        </w:rPr>
+        <w:br w:type="textWrapping"/>
+      </w:r>
+      <w:r>
+        <w:rPr>
+          <w:rFonts w:hint="default" w:ascii="Arial" w:hAnsi="Arial" w:cs="Arial"/>
+          <w:i/>
+          <w:color w:val="808080"/>
+          <w:sz w:val="16"/>
+          <w:szCs w:val="16"/>
+          <w:shd w:val="clear" w:fill="FFFFFF"/>
+        </w:rPr>
+        <w:t xml:space="preserve">  To change this template use File | Settings | File Templates.</w:t>
+      </w:r>
+      <w:r>
+        <w:rPr>
+          <w:rFonts w:hint="default" w:ascii="Arial" w:hAnsi="Arial" w:cs="Arial"/>
+          <w:i/>
+          <w:color w:val="808080"/>
+          <w:sz w:val="16"/>
+          <w:szCs w:val="16"/>
+          <w:shd w:val="clear" w:fill="FFFFFF"/>
+        </w:rPr>
+        <w:br w:type="textWrapping"/>
+      </w:r>
+      <w:r>
+        <w:rPr>
+          <w:rFonts w:hint="default" w:ascii="Arial" w:hAnsi="Arial" w:cs="Arial"/>
+          <w:i/>
+          <w:color w:val="808080"/>
+          <w:sz w:val="16"/>
+          <w:szCs w:val="16"/>
+          <w:shd w:val="clear" w:fill="FFFFFF"/>
+        </w:rPr>
+        <w:t>--%&gt;</w:t>
+      </w:r>
+      <w:r>
+        <w:rPr>
+          <w:rFonts w:hint="default" w:ascii="Arial" w:hAnsi="Arial" w:cs="Arial"/>
+          <w:i/>
+          <w:color w:val="808080"/>
+          <w:sz w:val="16"/>
+          <w:szCs w:val="16"/>
+          <w:shd w:val="clear" w:fill="FFFFFF"/>
+        </w:rPr>
+        <w:br w:type="textWrapping"/>
+      </w:r>
+      <w:r>
+        <w:rPr>
+          <w:rFonts w:hint="default" w:ascii="Arial" w:hAnsi="Arial" w:cs="Arial"/>
+          <w:i/>
+          <w:color w:val="808080"/>
+          <w:sz w:val="16"/>
+          <w:szCs w:val="16"/>
+          <w:shd w:val="clear" w:fill="FFFFFF"/>
+        </w:rPr>
+        <w:br w:type="textWrapping"/>
+      </w:r>
+      <w:r>
+        <w:rPr>
+          <w:rFonts w:hint="default" w:ascii="Arial" w:hAnsi="Arial" w:cs="Arial"/>
+          <w:color w:val="000000"/>
+          <w:sz w:val="16"/>
+          <w:szCs w:val="16"/>
+          <w:shd w:val="clear" w:fill="F7FAFF"/>
+        </w:rPr>
+        <w:t xml:space="preserve">&lt;%@ </w:t>
+      </w:r>
+      <w:r>
+        <w:rPr>
+          <w:rFonts w:hint="default" w:ascii="Arial" w:hAnsi="Arial" w:cs="Arial"/>
+          <w:b/>
+          <w:color w:val="000080"/>
+          <w:sz w:val="16"/>
+          <w:szCs w:val="16"/>
+          <w:shd w:val="clear" w:fill="F7FAFF"/>
+        </w:rPr>
+        <w:t xml:space="preserve">page </w:t>
+      </w:r>
+      <w:r>
+        <w:rPr>
+          <w:rFonts w:hint="default" w:ascii="Arial" w:hAnsi="Arial" w:cs="Arial"/>
+          <w:b/>
+          <w:color w:val="0000FF"/>
+          <w:sz w:val="16"/>
+          <w:szCs w:val="16"/>
+          <w:shd w:val="clear" w:fill="F7FAFF"/>
+        </w:rPr>
+        <w:t>contentType</w:t>
+      </w:r>
+      <w:r>
+        <w:rPr>
+          <w:rFonts w:hint="default" w:ascii="Arial" w:hAnsi="Arial" w:cs="Arial"/>
+          <w:color w:val="000000"/>
+          <w:sz w:val="16"/>
+          <w:szCs w:val="16"/>
+          <w:shd w:val="clear" w:fill="F7FAFF"/>
+        </w:rPr>
+        <w:t>="</w:t>
+      </w:r>
+      <w:r>
+        <w:rPr>
+          <w:rFonts w:hint="default" w:ascii="Arial" w:hAnsi="Arial" w:cs="Arial"/>
+          <w:b/>
+          <w:color w:val="008000"/>
+          <w:sz w:val="16"/>
+          <w:szCs w:val="16"/>
+          <w:shd w:val="clear" w:fill="F7FAFF"/>
+        </w:rPr>
+        <w:t>text/html;charset=UTF-8</w:t>
+      </w:r>
+      <w:r>
+        <w:rPr>
+          <w:rFonts w:hint="default" w:ascii="Arial" w:hAnsi="Arial" w:cs="Arial"/>
+          <w:color w:val="000000"/>
+          <w:sz w:val="16"/>
+          <w:szCs w:val="16"/>
+          <w:shd w:val="clear" w:fill="F7FAFF"/>
+        </w:rPr>
+        <w:t xml:space="preserve">" </w:t>
+      </w:r>
+      <w:r>
+        <w:rPr>
+          <w:rFonts w:hint="default" w:ascii="Arial" w:hAnsi="Arial" w:cs="Arial"/>
+          <w:b/>
+          <w:color w:val="0000FF"/>
+          <w:sz w:val="16"/>
+          <w:szCs w:val="16"/>
+          <w:shd w:val="clear" w:fill="F7FAFF"/>
+        </w:rPr>
+        <w:t>language</w:t>
+      </w:r>
+      <w:r>
+        <w:rPr>
+          <w:rFonts w:hint="default" w:ascii="Arial" w:hAnsi="Arial" w:cs="Arial"/>
+          <w:color w:val="000000"/>
+          <w:sz w:val="16"/>
+          <w:szCs w:val="16"/>
+          <w:shd w:val="clear" w:fill="F7FAFF"/>
+        </w:rPr>
+        <w:t>="</w:t>
+      </w:r>
+      <w:r>
+        <w:rPr>
+          <w:rFonts w:hint="default" w:ascii="Arial" w:hAnsi="Arial" w:cs="Arial"/>
+          <w:b/>
+          <w:color w:val="008000"/>
+          <w:sz w:val="16"/>
+          <w:szCs w:val="16"/>
+          <w:shd w:val="clear" w:fill="F7FAFF"/>
+        </w:rPr>
+        <w:t>java</w:t>
+      </w:r>
+      <w:r>
+        <w:rPr>
+          <w:rFonts w:hint="default" w:ascii="Arial" w:hAnsi="Arial" w:cs="Arial"/>
+          <w:color w:val="000000"/>
+          <w:sz w:val="16"/>
+          <w:szCs w:val="16"/>
+          <w:shd w:val="clear" w:fill="F7FAFF"/>
+        </w:rPr>
+        <w:t>" %&gt;</w:t>
+      </w:r>
+      <w:r>
+        <w:rPr>
+          <w:rFonts w:hint="default" w:ascii="Arial" w:hAnsi="Arial" w:cs="Arial"/>
+          <w:color w:val="000000"/>
+          <w:sz w:val="16"/>
+          <w:szCs w:val="16"/>
+          <w:shd w:val="clear" w:fill="FFFFFF"/>
+        </w:rPr>
+        <w:br w:type="textWrapping"/>
+      </w:r>
+      <w:r>
+        <w:rPr>
+          <w:rFonts w:hint="default" w:ascii="Arial" w:hAnsi="Arial" w:cs="Arial"/>
+          <w:color w:val="000000"/>
+          <w:sz w:val="16"/>
+          <w:szCs w:val="16"/>
+          <w:shd w:val="clear" w:fill="EFEFEF"/>
+        </w:rPr>
+        <w:t>&lt;</w:t>
+      </w:r>
+      <w:r>
+        <w:rPr>
+          <w:rFonts w:hint="default" w:ascii="Arial" w:hAnsi="Arial" w:cs="Arial"/>
+          <w:b/>
+          <w:color w:val="000080"/>
+          <w:sz w:val="16"/>
+          <w:szCs w:val="16"/>
+          <w:shd w:val="clear" w:fill="EFEFEF"/>
+        </w:rPr>
+        <w:t>html</w:t>
+      </w:r>
+      <w:r>
+        <w:rPr>
+          <w:rFonts w:hint="default" w:ascii="Arial" w:hAnsi="Arial" w:cs="Arial"/>
+          <w:color w:val="000000"/>
+          <w:sz w:val="16"/>
+          <w:szCs w:val="16"/>
+          <w:shd w:val="clear" w:fill="EFEFEF"/>
+        </w:rPr>
+        <w:t>&gt;</w:t>
+      </w:r>
+      <w:r>
+        <w:rPr>
+          <w:rFonts w:hint="default" w:ascii="Arial" w:hAnsi="Arial" w:cs="Arial"/>
+          <w:color w:val="000000"/>
+          <w:sz w:val="16"/>
+          <w:szCs w:val="16"/>
+          <w:shd w:val="clear" w:fill="FFFFFF"/>
+        </w:rPr>
+        <w:br w:type="textWrapping"/>
+      </w:r>
+      <w:r>
+        <w:rPr>
+          <w:rFonts w:hint="default" w:ascii="Arial" w:hAnsi="Arial" w:cs="Arial"/>
+          <w:color w:val="000000"/>
+          <w:sz w:val="16"/>
+          <w:szCs w:val="16"/>
+          <w:shd w:val="clear" w:fill="EFEFEF"/>
+        </w:rPr>
+        <w:t>&lt;</w:t>
+      </w:r>
+      <w:r>
+        <w:rPr>
+          <w:rFonts w:hint="default" w:ascii="Arial" w:hAnsi="Arial" w:cs="Arial"/>
+          <w:b/>
+          <w:color w:val="000080"/>
+          <w:sz w:val="16"/>
+          <w:szCs w:val="16"/>
+          <w:shd w:val="clear" w:fill="EFEFEF"/>
+        </w:rPr>
+        <w:t>head</w:t>
+      </w:r>
+      <w:r>
+        <w:rPr>
+          <w:rFonts w:hint="default" w:ascii="Arial" w:hAnsi="Arial" w:cs="Arial"/>
+          <w:color w:val="000000"/>
+          <w:sz w:val="16"/>
+          <w:szCs w:val="16"/>
+          <w:shd w:val="clear" w:fill="EFEFEF"/>
+        </w:rPr>
+        <w:t>&gt;</w:t>
+      </w:r>
+      <w:r>
+        <w:rPr>
+          <w:rFonts w:hint="default" w:ascii="Arial" w:hAnsi="Arial" w:cs="Arial"/>
+          <w:color w:val="000000"/>
+          <w:sz w:val="16"/>
+          <w:szCs w:val="16"/>
+          <w:shd w:val="clear" w:fill="FFFFFF"/>
+        </w:rPr>
+        <w:br w:type="textWrapping"/>
+      </w:r>
+      <w:r>
+        <w:rPr>
+          <w:rFonts w:hint="default" w:ascii="Arial" w:hAnsi="Arial" w:cs="Arial"/>
+          <w:color w:val="000000"/>
+          <w:sz w:val="16"/>
+          <w:szCs w:val="16"/>
+          <w:shd w:val="clear" w:fill="FFFFFF"/>
+        </w:rPr>
+        <w:t xml:space="preserve">    </w:t>
+      </w:r>
+      <w:r>
+        <w:rPr>
+          <w:rFonts w:hint="default" w:ascii="Arial" w:hAnsi="Arial" w:cs="Arial"/>
+          <w:color w:val="000000"/>
+          <w:sz w:val="16"/>
+          <w:szCs w:val="16"/>
+          <w:shd w:val="clear" w:fill="EFEFEF"/>
+        </w:rPr>
+        <w:t>&lt;</w:t>
+      </w:r>
+      <w:r>
+        <w:rPr>
+          <w:rFonts w:hint="default" w:ascii="Arial" w:hAnsi="Arial" w:cs="Arial"/>
+          <w:b/>
+          <w:color w:val="000080"/>
+          <w:sz w:val="16"/>
+          <w:szCs w:val="16"/>
+          <w:shd w:val="clear" w:fill="EFEFEF"/>
+        </w:rPr>
+        <w:t>title</w:t>
+      </w:r>
+      <w:r>
+        <w:rPr>
+          <w:rFonts w:hint="default" w:ascii="Arial" w:hAnsi="Arial" w:cs="Arial"/>
+          <w:color w:val="000000"/>
+          <w:sz w:val="16"/>
+          <w:szCs w:val="16"/>
+          <w:shd w:val="clear" w:fill="EFEFEF"/>
+        </w:rPr>
+        <w:t>&gt;</w:t>
+      </w:r>
+      <w:r>
+        <w:rPr>
+          <w:rFonts w:hint="default" w:ascii="Arial" w:hAnsi="Arial" w:cs="Arial"/>
+          <w:color w:val="000000"/>
+          <w:sz w:val="16"/>
+          <w:szCs w:val="16"/>
+          <w:shd w:val="clear" w:fill="FFFFFF"/>
+        </w:rPr>
+        <w:t>Title</w:t>
+      </w:r>
+      <w:r>
+        <w:rPr>
+          <w:rFonts w:hint="default" w:ascii="Arial" w:hAnsi="Arial" w:cs="Arial"/>
+          <w:color w:val="000000"/>
+          <w:sz w:val="16"/>
+          <w:szCs w:val="16"/>
+          <w:shd w:val="clear" w:fill="EFEFEF"/>
+        </w:rPr>
+        <w:t>&lt;/</w:t>
+      </w:r>
+      <w:r>
+        <w:rPr>
+          <w:rFonts w:hint="default" w:ascii="Arial" w:hAnsi="Arial" w:cs="Arial"/>
+          <w:b/>
+          <w:color w:val="000080"/>
+          <w:sz w:val="16"/>
+          <w:szCs w:val="16"/>
+          <w:shd w:val="clear" w:fill="EFEFEF"/>
+        </w:rPr>
+        <w:t>title</w:t>
+      </w:r>
+      <w:r>
+        <w:rPr>
+          <w:rFonts w:hint="default" w:ascii="Arial" w:hAnsi="Arial" w:cs="Arial"/>
+          <w:color w:val="000000"/>
+          <w:sz w:val="16"/>
+          <w:szCs w:val="16"/>
+          <w:shd w:val="clear" w:fill="EFEFEF"/>
+        </w:rPr>
+        <w:t>&gt;</w:t>
+      </w:r>
+      <w:r>
+        <w:rPr>
+          <w:rFonts w:hint="default" w:ascii="Arial" w:hAnsi="Arial" w:cs="Arial"/>
+          <w:color w:val="000000"/>
+          <w:sz w:val="16"/>
+          <w:szCs w:val="16"/>
+          <w:shd w:val="clear" w:fill="FFFFFF"/>
+        </w:rPr>
+        <w:br w:type="textWrapping"/>
+      </w:r>
+      <w:r>
+        <w:rPr>
+          <w:rFonts w:hint="default" w:ascii="Arial" w:hAnsi="Arial" w:cs="Arial"/>
+          <w:color w:val="000000"/>
+          <w:sz w:val="16"/>
+          <w:szCs w:val="16"/>
+          <w:shd w:val="clear" w:fill="EFEFEF"/>
+        </w:rPr>
+        <w:t>&lt;/</w:t>
+      </w:r>
+      <w:r>
+        <w:rPr>
+          <w:rFonts w:hint="default" w:ascii="Arial" w:hAnsi="Arial" w:cs="Arial"/>
+          <w:b/>
+          <w:color w:val="000080"/>
+          <w:sz w:val="16"/>
+          <w:szCs w:val="16"/>
+          <w:shd w:val="clear" w:fill="EFEFEF"/>
+        </w:rPr>
+        <w:t>head</w:t>
+      </w:r>
+      <w:r>
+        <w:rPr>
+          <w:rFonts w:hint="default" w:ascii="Arial" w:hAnsi="Arial" w:cs="Arial"/>
+          <w:color w:val="000000"/>
+          <w:sz w:val="16"/>
+          <w:szCs w:val="16"/>
+          <w:shd w:val="clear" w:fill="EFEFEF"/>
+        </w:rPr>
+        <w:t>&gt;</w:t>
+      </w:r>
+      <w:r>
+        <w:rPr>
+          <w:rFonts w:hint="default" w:ascii="Arial" w:hAnsi="Arial" w:cs="Arial"/>
+          <w:color w:val="000000"/>
+          <w:sz w:val="16"/>
+          <w:szCs w:val="16"/>
+          <w:shd w:val="clear" w:fill="FFFFFF"/>
+        </w:rPr>
+        <w:br w:type="textWrapping"/>
+      </w:r>
+      <w:r>
+        <w:rPr>
+          <w:rFonts w:hint="default" w:ascii="Arial" w:hAnsi="Arial" w:cs="Arial"/>
+          <w:color w:val="000000"/>
+          <w:sz w:val="16"/>
+          <w:szCs w:val="16"/>
+          <w:shd w:val="clear" w:fill="EFEFEF"/>
+        </w:rPr>
+        <w:t>&lt;</w:t>
+      </w:r>
+      <w:r>
+        <w:rPr>
+          <w:rFonts w:hint="default" w:ascii="Arial" w:hAnsi="Arial" w:cs="Arial"/>
+          <w:b/>
+          <w:color w:val="000080"/>
+          <w:sz w:val="16"/>
+          <w:szCs w:val="16"/>
+          <w:shd w:val="clear" w:fill="EFEFEF"/>
+        </w:rPr>
+        <w:t>body</w:t>
+      </w:r>
+      <w:r>
+        <w:rPr>
+          <w:rFonts w:hint="default" w:ascii="Arial" w:hAnsi="Arial" w:cs="Arial"/>
+          <w:color w:val="000000"/>
+          <w:sz w:val="16"/>
+          <w:szCs w:val="16"/>
+          <w:shd w:val="clear" w:fill="EFEFEF"/>
+        </w:rPr>
+        <w:t>&gt;</w:t>
+      </w:r>
+      <w:r>
+        <w:rPr>
+          <w:rFonts w:hint="default" w:ascii="Arial" w:hAnsi="Arial" w:cs="Arial"/>
+          <w:color w:val="000000"/>
+          <w:sz w:val="16"/>
+          <w:szCs w:val="16"/>
+          <w:shd w:val="clear" w:fill="FFFFFF"/>
+        </w:rPr>
+        <w:br w:type="textWrapping"/>
+      </w:r>
+      <w:r>
+        <w:rPr>
+          <w:rFonts w:hint="default" w:ascii="Arial" w:hAnsi="Arial" w:cs="Arial"/>
+          <w:color w:val="000000"/>
+          <w:sz w:val="16"/>
+          <w:szCs w:val="16"/>
+          <w:shd w:val="clear" w:fill="F7FAFF"/>
+        </w:rPr>
+        <w:t>&lt;</w:t>
+      </w:r>
+      <w:r>
+        <w:rPr>
+          <w:rFonts w:hint="default" w:ascii="Arial" w:hAnsi="Arial" w:cs="Arial"/>
+          <w:b/>
+          <w:color w:val="660E7A"/>
+          <w:sz w:val="16"/>
+          <w:szCs w:val="16"/>
+          <w:shd w:val="clear" w:fill="F7FAFF"/>
+        </w:rPr>
+        <w:t>jsp</w:t>
+      </w:r>
+      <w:r>
+        <w:rPr>
+          <w:rFonts w:hint="default" w:ascii="Arial" w:hAnsi="Arial" w:cs="Arial"/>
+          <w:b/>
+          <w:color w:val="000080"/>
+          <w:sz w:val="16"/>
+          <w:szCs w:val="16"/>
+          <w:shd w:val="clear" w:fill="F7FAFF"/>
+        </w:rPr>
+        <w:t xml:space="preserve">:include </w:t>
+      </w:r>
+      <w:r>
+        <w:rPr>
+          <w:rFonts w:hint="default" w:ascii="Arial" w:hAnsi="Arial" w:cs="Arial"/>
+          <w:b/>
+          <w:color w:val="0000FF"/>
+          <w:sz w:val="16"/>
+          <w:szCs w:val="16"/>
+          <w:shd w:val="clear" w:fill="F7FAFF"/>
+        </w:rPr>
+        <w:t>page</w:t>
+      </w:r>
+      <w:r>
+        <w:rPr>
+          <w:rFonts w:hint="default" w:ascii="Arial" w:hAnsi="Arial" w:cs="Arial"/>
+          <w:b/>
+          <w:color w:val="008000"/>
+          <w:sz w:val="16"/>
+          <w:szCs w:val="16"/>
+          <w:shd w:val="clear" w:fill="F7FAFF"/>
+        </w:rPr>
+        <w:t>="checkUserLevel.jsp"</w:t>
+      </w:r>
+      <w:r>
+        <w:rPr>
+          <w:rFonts w:hint="default" w:ascii="Arial" w:hAnsi="Arial" w:cs="Arial"/>
+          <w:color w:val="000000"/>
+          <w:sz w:val="16"/>
+          <w:szCs w:val="16"/>
+          <w:shd w:val="clear" w:fill="F7FAFF"/>
+        </w:rPr>
+        <w:t>&gt;&lt;/</w:t>
+      </w:r>
+      <w:r>
+        <w:rPr>
+          <w:rFonts w:hint="default" w:ascii="Arial" w:hAnsi="Arial" w:cs="Arial"/>
+          <w:b/>
+          <w:color w:val="660E7A"/>
+          <w:sz w:val="16"/>
+          <w:szCs w:val="16"/>
+          <w:shd w:val="clear" w:fill="F7FAFF"/>
+        </w:rPr>
+        <w:t>jsp</w:t>
+      </w:r>
+      <w:r>
+        <w:rPr>
+          <w:rFonts w:hint="default" w:ascii="Arial" w:hAnsi="Arial" w:cs="Arial"/>
+          <w:b/>
+          <w:color w:val="000080"/>
+          <w:sz w:val="16"/>
+          <w:szCs w:val="16"/>
+          <w:shd w:val="clear" w:fill="F7FAFF"/>
+        </w:rPr>
+        <w:t>:include</w:t>
+      </w:r>
+      <w:r>
+        <w:rPr>
+          <w:rFonts w:hint="default" w:ascii="Arial" w:hAnsi="Arial" w:cs="Arial"/>
+          <w:color w:val="000000"/>
+          <w:sz w:val="16"/>
+          <w:szCs w:val="16"/>
+          <w:shd w:val="clear" w:fill="F7FAFF"/>
+        </w:rPr>
+        <w:t>&gt;</w:t>
+      </w:r>
+      <w:r>
+        <w:rPr>
+          <w:rFonts w:hint="default" w:ascii="Arial" w:hAnsi="Arial" w:cs="Arial"/>
+          <w:color w:val="000000"/>
+          <w:sz w:val="16"/>
+          <w:szCs w:val="16"/>
+          <w:shd w:val="clear" w:fill="FFFFFF"/>
+        </w:rPr>
+        <w:br w:type="textWrapping"/>
+      </w:r>
+      <w:r>
+        <w:rPr>
+          <w:rFonts w:hint="default" w:ascii="Arial" w:hAnsi="Arial" w:cs="Arial"/>
+          <w:b/>
+          <w:color w:val="000080"/>
+          <w:sz w:val="16"/>
+          <w:szCs w:val="16"/>
+          <w:shd w:val="clear" w:fill="F7FAFF"/>
+        </w:rPr>
+        <w:t>&lt;%</w:t>
+      </w:r>
+      <w:r>
+        <w:rPr>
+          <w:rFonts w:hint="default" w:ascii="Arial" w:hAnsi="Arial" w:cs="Arial"/>
+          <w:b/>
+          <w:color w:val="000080"/>
+          <w:sz w:val="16"/>
+          <w:szCs w:val="16"/>
+          <w:shd w:val="clear" w:fill="F7FAFF"/>
+        </w:rPr>
+        <w:br w:type="textWrapping"/>
+      </w:r>
+      <w:r>
+        <w:rPr>
+          <w:rFonts w:hint="default" w:ascii="Arial" w:hAnsi="Arial" w:cs="Arial"/>
+          <w:b/>
+          <w:color w:val="000080"/>
+          <w:sz w:val="16"/>
+          <w:szCs w:val="16"/>
+          <w:shd w:val="clear" w:fill="F7FAFF"/>
+        </w:rPr>
+        <w:t xml:space="preserve">    </w:t>
+      </w:r>
+      <w:r>
+        <w:rPr>
+          <w:rFonts w:hint="default" w:ascii="Arial" w:hAnsi="Arial" w:cs="Arial"/>
+          <w:color w:val="000000"/>
+          <w:sz w:val="16"/>
+          <w:szCs w:val="16"/>
+          <w:shd w:val="clear" w:fill="F7FAFF"/>
+        </w:rPr>
+        <w:t>String message = request.getParameter(</w:t>
+      </w:r>
+      <w:r>
+        <w:rPr>
+          <w:rFonts w:hint="default" w:ascii="Arial" w:hAnsi="Arial" w:cs="Arial"/>
+          <w:b/>
+          <w:color w:val="008000"/>
+          <w:sz w:val="16"/>
+          <w:szCs w:val="16"/>
+          <w:shd w:val="clear" w:fill="F7FAFF"/>
+        </w:rPr>
+        <w:t>"message"</w:t>
+      </w:r>
+      <w:r>
+        <w:rPr>
+          <w:rFonts w:hint="default" w:ascii="Arial" w:hAnsi="Arial" w:cs="Arial"/>
+          <w:color w:val="000000"/>
+          <w:sz w:val="16"/>
+          <w:szCs w:val="16"/>
+          <w:shd w:val="clear" w:fill="F7FAFF"/>
+        </w:rPr>
+        <w:t>);</w:t>
+      </w:r>
+      <w:r>
+        <w:rPr>
+          <w:rFonts w:hint="default" w:ascii="Arial" w:hAnsi="Arial" w:cs="Arial"/>
+          <w:color w:val="000000"/>
+          <w:sz w:val="16"/>
+          <w:szCs w:val="16"/>
+          <w:shd w:val="clear" w:fill="F7FAFF"/>
+        </w:rPr>
+        <w:br w:type="textWrapping"/>
+      </w:r>
+      <w:r>
+        <w:rPr>
+          <w:rFonts w:hint="default" w:ascii="Arial" w:hAnsi="Arial" w:cs="Arial"/>
+          <w:color w:val="000000"/>
+          <w:sz w:val="16"/>
+          <w:szCs w:val="16"/>
+          <w:shd w:val="clear" w:fill="F7FAFF"/>
+        </w:rPr>
+        <w:t xml:space="preserve">    String usename = (String)request.getSession().getAttribute(</w:t>
+      </w:r>
+      <w:r>
+        <w:rPr>
+          <w:rFonts w:hint="default" w:ascii="Arial" w:hAnsi="Arial" w:cs="Arial"/>
+          <w:b/>
+          <w:color w:val="008000"/>
+          <w:sz w:val="16"/>
+          <w:szCs w:val="16"/>
+          <w:shd w:val="clear" w:fill="F7FAFF"/>
+        </w:rPr>
+        <w:t>"USER_NAME"</w:t>
+      </w:r>
+      <w:r>
+        <w:rPr>
+          <w:rFonts w:hint="default" w:ascii="Arial" w:hAnsi="Arial" w:cs="Arial"/>
+          <w:color w:val="000000"/>
+          <w:sz w:val="16"/>
+          <w:szCs w:val="16"/>
+          <w:shd w:val="clear" w:fill="F7FAFF"/>
+        </w:rPr>
+        <w:t>);</w:t>
+      </w:r>
+      <w:r>
+        <w:rPr>
+          <w:rFonts w:hint="default" w:ascii="Arial" w:hAnsi="Arial" w:cs="Arial"/>
+          <w:color w:val="000000"/>
+          <w:sz w:val="16"/>
+          <w:szCs w:val="16"/>
+          <w:shd w:val="clear" w:fill="F7FAFF"/>
+        </w:rPr>
+        <w:br w:type="textWrapping"/>
+      </w:r>
+      <w:r>
+        <w:rPr>
+          <w:rFonts w:hint="default" w:ascii="Arial" w:hAnsi="Arial" w:cs="Arial"/>
+          <w:color w:val="000000"/>
+          <w:sz w:val="16"/>
+          <w:szCs w:val="16"/>
+          <w:shd w:val="clear" w:fill="F7FAFF"/>
+        </w:rPr>
+        <w:t xml:space="preserve">    String title = request.getParameter(</w:t>
+      </w:r>
+      <w:r>
+        <w:rPr>
+          <w:rFonts w:hint="default" w:ascii="Arial" w:hAnsi="Arial" w:cs="Arial"/>
+          <w:b/>
+          <w:color w:val="008000"/>
+          <w:sz w:val="16"/>
+          <w:szCs w:val="16"/>
+          <w:shd w:val="clear" w:fill="F7FAFF"/>
+        </w:rPr>
+        <w:t>"title"</w:t>
+      </w:r>
+      <w:r>
+        <w:rPr>
+          <w:rFonts w:hint="default" w:ascii="Arial" w:hAnsi="Arial" w:cs="Arial"/>
+          <w:color w:val="000000"/>
+          <w:sz w:val="16"/>
+          <w:szCs w:val="16"/>
+          <w:shd w:val="clear" w:fill="F7FAFF"/>
+        </w:rPr>
+        <w:t>);</w:t>
+      </w:r>
+      <w:r>
+        <w:rPr>
+          <w:rFonts w:hint="default" w:ascii="Arial" w:hAnsi="Arial" w:cs="Arial"/>
+          <w:color w:val="000000"/>
+          <w:sz w:val="16"/>
+          <w:szCs w:val="16"/>
+          <w:shd w:val="clear" w:fill="F7FAFF"/>
+        </w:rPr>
+        <w:br w:type="textWrapping"/>
+      </w:r>
+      <w:r>
+        <w:rPr>
+          <w:rFonts w:hint="default" w:ascii="Arial" w:hAnsi="Arial" w:cs="Arial"/>
+          <w:color w:val="000000"/>
+          <w:sz w:val="16"/>
+          <w:szCs w:val="16"/>
+          <w:shd w:val="clear" w:fill="F7FAFF"/>
+        </w:rPr>
+        <w:t xml:space="preserve">    UserDao userDao = </w:t>
+      </w:r>
+      <w:r>
+        <w:rPr>
+          <w:rFonts w:hint="default" w:ascii="Arial" w:hAnsi="Arial" w:cs="Arial"/>
+          <w:b/>
+          <w:color w:val="000080"/>
+          <w:sz w:val="16"/>
+          <w:szCs w:val="16"/>
+          <w:shd w:val="clear" w:fill="F7FAFF"/>
+        </w:rPr>
+        <w:t xml:space="preserve">new </w:t>
+      </w:r>
+      <w:r>
+        <w:rPr>
+          <w:rFonts w:hint="default" w:ascii="Arial" w:hAnsi="Arial" w:cs="Arial"/>
+          <w:color w:val="000000"/>
+          <w:sz w:val="16"/>
+          <w:szCs w:val="16"/>
+          <w:shd w:val="clear" w:fill="F7FAFF"/>
+        </w:rPr>
+        <w:t>UserDaoImpl();</w:t>
+      </w:r>
+      <w:r>
+        <w:rPr>
+          <w:rFonts w:hint="default" w:ascii="Arial" w:hAnsi="Arial" w:cs="Arial"/>
+          <w:color w:val="000000"/>
+          <w:sz w:val="16"/>
+          <w:szCs w:val="16"/>
+          <w:shd w:val="clear" w:fill="F7FAFF"/>
+        </w:rPr>
+        <w:br w:type="textWrapping"/>
+      </w:r>
+      <w:r>
+        <w:rPr>
+          <w:rFonts w:hint="default" w:ascii="Arial" w:hAnsi="Arial" w:cs="Arial"/>
+          <w:color w:val="000000"/>
+          <w:sz w:val="16"/>
+          <w:szCs w:val="16"/>
+          <w:shd w:val="clear" w:fill="F7FAFF"/>
+        </w:rPr>
+        <w:t xml:space="preserve">    </w:t>
+      </w:r>
+      <w:r>
+        <w:rPr>
+          <w:rFonts w:hint="default" w:ascii="Arial" w:hAnsi="Arial" w:cs="Arial"/>
+          <w:b/>
+          <w:color w:val="000080"/>
+          <w:sz w:val="16"/>
+          <w:szCs w:val="16"/>
+          <w:shd w:val="clear" w:fill="F7FAFF"/>
+        </w:rPr>
+        <w:t xml:space="preserve">int </w:t>
+      </w:r>
+      <w:r>
+        <w:rPr>
+          <w:rFonts w:hint="default" w:ascii="Arial" w:hAnsi="Arial" w:cs="Arial"/>
+          <w:color w:val="000000"/>
+          <w:sz w:val="16"/>
+          <w:szCs w:val="16"/>
+          <w:shd w:val="clear" w:fill="F7FAFF"/>
+        </w:rPr>
+        <w:t>id  = userDao.selectUserId(usename);</w:t>
+      </w:r>
+      <w:r>
+        <w:rPr>
+          <w:rFonts w:hint="default" w:ascii="Arial" w:hAnsi="Arial" w:cs="Arial"/>
+          <w:color w:val="000000"/>
+          <w:sz w:val="16"/>
+          <w:szCs w:val="16"/>
+          <w:shd w:val="clear" w:fill="F7FAFF"/>
+        </w:rPr>
+        <w:br w:type="textWrapping"/>
+      </w:r>
+      <w:r>
+        <w:rPr>
+          <w:rFonts w:hint="default" w:ascii="Arial" w:hAnsi="Arial" w:cs="Arial"/>
+          <w:color w:val="000000"/>
+          <w:sz w:val="16"/>
+          <w:szCs w:val="16"/>
+          <w:shd w:val="clear" w:fill="F7FAFF"/>
+        </w:rPr>
+        <w:t xml:space="preserve">    java.util.Date utilDate = </w:t>
+      </w:r>
+      <w:r>
+        <w:rPr>
+          <w:rFonts w:hint="default" w:ascii="Arial" w:hAnsi="Arial" w:cs="Arial"/>
+          <w:b/>
+          <w:color w:val="000080"/>
+          <w:sz w:val="16"/>
+          <w:szCs w:val="16"/>
+          <w:shd w:val="clear" w:fill="F7FAFF"/>
+        </w:rPr>
+        <w:t xml:space="preserve">new </w:t>
+      </w:r>
+      <w:r>
+        <w:rPr>
+          <w:rFonts w:hint="default" w:ascii="Arial" w:hAnsi="Arial" w:cs="Arial"/>
+          <w:color w:val="000000"/>
+          <w:sz w:val="16"/>
+          <w:szCs w:val="16"/>
+          <w:shd w:val="clear" w:fill="F7FAFF"/>
+        </w:rPr>
+        <w:t>java.util.Date();</w:t>
+      </w:r>
+      <w:r>
+        <w:rPr>
+          <w:rFonts w:hint="default" w:ascii="Arial" w:hAnsi="Arial" w:cs="Arial"/>
+          <w:color w:val="000000"/>
+          <w:sz w:val="16"/>
+          <w:szCs w:val="16"/>
+          <w:shd w:val="clear" w:fill="F7FAFF"/>
+        </w:rPr>
+        <w:br w:type="textWrapping"/>
+      </w:r>
+      <w:r>
+        <w:rPr>
+          <w:rFonts w:hint="default" w:ascii="Arial" w:hAnsi="Arial" w:cs="Arial"/>
+          <w:color w:val="000000"/>
+          <w:sz w:val="16"/>
+          <w:szCs w:val="16"/>
+          <w:shd w:val="clear" w:fill="F7FAFF"/>
+        </w:rPr>
+        <w:t xml:space="preserve">    Date sqlDate = </w:t>
+      </w:r>
+      <w:r>
+        <w:rPr>
+          <w:rFonts w:hint="default" w:ascii="Arial" w:hAnsi="Arial" w:cs="Arial"/>
+          <w:b/>
+          <w:color w:val="000080"/>
+          <w:sz w:val="16"/>
+          <w:szCs w:val="16"/>
+          <w:shd w:val="clear" w:fill="F7FAFF"/>
+        </w:rPr>
+        <w:t xml:space="preserve">new </w:t>
+      </w:r>
+      <w:r>
+        <w:rPr>
+          <w:rFonts w:hint="default" w:ascii="Arial" w:hAnsi="Arial" w:cs="Arial"/>
+          <w:color w:val="000000"/>
+          <w:sz w:val="16"/>
+          <w:szCs w:val="16"/>
+          <w:shd w:val="clear" w:fill="F7FAFF"/>
+        </w:rPr>
+        <w:t>Date(utilDate.getTime());</w:t>
+      </w:r>
+      <w:r>
+        <w:rPr>
+          <w:rFonts w:hint="default" w:ascii="Arial" w:hAnsi="Arial" w:cs="Arial"/>
+          <w:color w:val="000000"/>
+          <w:sz w:val="16"/>
+          <w:szCs w:val="16"/>
+          <w:shd w:val="clear" w:fill="F7FAFF"/>
+        </w:rPr>
+        <w:br w:type="textWrapping"/>
+      </w:r>
+      <w:r>
+        <w:rPr>
+          <w:rFonts w:hint="default" w:ascii="Arial" w:hAnsi="Arial" w:cs="Arial"/>
+          <w:color w:val="000000"/>
+          <w:sz w:val="16"/>
+          <w:szCs w:val="16"/>
+          <w:shd w:val="clear" w:fill="F7FAFF"/>
+        </w:rPr>
+        <w:t xml:space="preserve">    userDao.insertMessage(message,id,title,sqlDate);</w:t>
+      </w:r>
+      <w:r>
+        <w:rPr>
+          <w:rFonts w:hint="default" w:ascii="Arial" w:hAnsi="Arial" w:cs="Arial"/>
+          <w:color w:val="000000"/>
+          <w:sz w:val="16"/>
+          <w:szCs w:val="16"/>
+          <w:shd w:val="clear" w:fill="F7FAFF"/>
+        </w:rPr>
+        <w:br w:type="textWrapping"/>
+      </w:r>
+      <w:r>
+        <w:rPr>
+          <w:rFonts w:hint="default" w:ascii="Arial" w:hAnsi="Arial" w:cs="Arial"/>
+          <w:color w:val="000000"/>
+          <w:sz w:val="16"/>
+          <w:szCs w:val="16"/>
+          <w:shd w:val="clear" w:fill="F7FAFF"/>
+        </w:rPr>
+        <w:t xml:space="preserve">    request.getRequestDispatcher(</w:t>
+      </w:r>
+      <w:r>
+        <w:rPr>
+          <w:rFonts w:hint="default" w:ascii="Arial" w:hAnsi="Arial" w:cs="Arial"/>
+          <w:b/>
+          <w:color w:val="008000"/>
+          <w:sz w:val="16"/>
+          <w:szCs w:val="16"/>
+          <w:shd w:val="clear" w:fill="F7FAFF"/>
+        </w:rPr>
+        <w:t>"../WEB-INF/view/success.jsp"</w:t>
+      </w:r>
+      <w:r>
+        <w:rPr>
+          <w:rFonts w:hint="default" w:ascii="Arial" w:hAnsi="Arial" w:cs="Arial"/>
+          <w:color w:val="000000"/>
+          <w:sz w:val="16"/>
+          <w:szCs w:val="16"/>
+          <w:shd w:val="clear" w:fill="F7FAFF"/>
+        </w:rPr>
+        <w:t>).forward(request,response);</w:t>
+      </w:r>
+      <w:r>
+        <w:rPr>
+          <w:rFonts w:hint="default" w:ascii="Arial" w:hAnsi="Arial" w:cs="Arial"/>
+          <w:color w:val="000000"/>
+          <w:sz w:val="16"/>
+          <w:szCs w:val="16"/>
+          <w:shd w:val="clear" w:fill="F7FAFF"/>
+        </w:rPr>
+        <w:br w:type="textWrapping"/>
+      </w:r>
+      <w:r>
+        <w:rPr>
+          <w:rFonts w:hint="default" w:ascii="Arial" w:hAnsi="Arial" w:cs="Arial"/>
+          <w:b/>
+          <w:color w:val="000080"/>
+          <w:sz w:val="16"/>
+          <w:szCs w:val="16"/>
+          <w:shd w:val="clear" w:fill="F7FAFF"/>
+        </w:rPr>
+        <w:t>%&gt;</w:t>
+      </w:r>
+      <w:r>
+        <w:rPr>
+          <w:rFonts w:hint="default" w:ascii="Arial" w:hAnsi="Arial" w:cs="Arial"/>
+          <w:b/>
+          <w:color w:val="000080"/>
+          <w:sz w:val="16"/>
+          <w:szCs w:val="16"/>
+          <w:shd w:val="clear" w:fill="FFFFFF"/>
+        </w:rPr>
+        <w:br w:type="textWrapping"/>
+      </w:r>
+      <w:r>
+        <w:rPr>
+          <w:rFonts w:hint="default" w:ascii="Arial" w:hAnsi="Arial" w:cs="Arial"/>
+          <w:color w:val="000000"/>
+          <w:sz w:val="16"/>
+          <w:szCs w:val="16"/>
+          <w:shd w:val="clear" w:fill="EFEFEF"/>
+        </w:rPr>
+        <w:t>&lt;/</w:t>
+      </w:r>
+      <w:r>
+        <w:rPr>
+          <w:rFonts w:hint="default" w:ascii="Arial" w:hAnsi="Arial" w:cs="Arial"/>
+          <w:b/>
+          <w:color w:val="000080"/>
+          <w:sz w:val="16"/>
+          <w:szCs w:val="16"/>
+          <w:shd w:val="clear" w:fill="EFEFEF"/>
+        </w:rPr>
+        <w:t>body</w:t>
+      </w:r>
+      <w:r>
+        <w:rPr>
+          <w:rFonts w:hint="default" w:ascii="Arial" w:hAnsi="Arial" w:cs="Arial"/>
+          <w:color w:val="000000"/>
+          <w:sz w:val="16"/>
+          <w:szCs w:val="16"/>
+          <w:shd w:val="clear" w:fill="EFEFEF"/>
+        </w:rPr>
+        <w:t>&gt;</w:t>
+      </w:r>
+      <w:r>
+        <w:rPr>
+          <w:rFonts w:hint="default" w:ascii="Arial" w:hAnsi="Arial" w:cs="Arial"/>
+          <w:color w:val="000000"/>
+          <w:sz w:val="16"/>
+          <w:szCs w:val="16"/>
+          <w:shd w:val="clear" w:fill="FFFFFF"/>
+        </w:rPr>
+        <w:br w:type="textWrapping"/>
+      </w:r>
+      <w:r>
+        <w:rPr>
+          <w:rFonts w:hint="default" w:ascii="Arial" w:hAnsi="Arial" w:cs="Arial"/>
+          <w:color w:val="000000"/>
+          <w:sz w:val="16"/>
+          <w:szCs w:val="16"/>
+          <w:shd w:val="clear" w:fill="EFEFEF"/>
+        </w:rPr>
+        <w:t>&lt;/</w:t>
+      </w:r>
+      <w:r>
+        <w:rPr>
+          <w:rFonts w:hint="default" w:ascii="Arial" w:hAnsi="Arial" w:cs="Arial"/>
+          <w:b/>
+          <w:color w:val="000080"/>
+          <w:sz w:val="16"/>
+          <w:szCs w:val="16"/>
+          <w:shd w:val="clear" w:fill="EFEFEF"/>
+        </w:rPr>
+        <w:t>html</w:t>
+      </w:r>
+      <w:r>
+        <w:rPr>
+          <w:rFonts w:hint="default" w:ascii="Arial" w:hAnsi="Arial" w:cs="Arial"/>
+          <w:color w:val="000000"/>
+          <w:sz w:val="16"/>
+          <w:szCs w:val="16"/>
+          <w:shd w:val="clear" w:fill="EFEFEF"/>
+        </w:rPr>
+        <w:t>&gt;</w:t>
+      </w:r>
+    </w:p>
+    <w:p>
+      <w:pPr>
+        <w:numPr>
+          <w:ilvl w:val="-1"/>
+          <w:numId w:val="0"/>
+        </w:numPr>
+        <w:rPr>
+          <w:rFonts w:hint="eastAsia" w:asciiTheme="majorEastAsia" w:hAnsiTheme="majorEastAsia" w:eastAsiaTheme="majorEastAsia" w:cstheme="majorEastAsia"/>
+          <w:sz w:val="24"/>
+          <w:szCs w:val="24"/>
+          <w:lang w:val="en-US" w:eastAsia="zh-CN"/>
+        </w:rPr>
+      </w:pPr>
+      <w:r>
+        <w:rPr>
+          <w:rFonts w:hint="eastAsia" w:asciiTheme="majorEastAsia" w:hAnsiTheme="majorEastAsia" w:eastAsiaTheme="majorEastAsia" w:cstheme="majorEastAsia"/>
+          <w:sz w:val="24"/>
+          <w:szCs w:val="24"/>
+          <w:lang w:val="en-US" w:eastAsia="zh-CN"/>
+        </w:rPr>
+        <w:t>界面如下图：</w:t>
+      </w:r>
+    </w:p>
+    <w:p>
+      <w:pPr>
+        <w:numPr>
+          <w:ilvl w:val="-1"/>
+          <w:numId w:val="0"/>
+        </w:numPr>
+        <w:rPr>
+          <w:rFonts w:hint="default" w:asciiTheme="majorEastAsia" w:hAnsiTheme="majorEastAsia" w:eastAsiaTheme="majorEastAsia" w:cstheme="majorEastAsia"/>
+          <w:sz w:val="24"/>
+          <w:szCs w:val="24"/>
+          <w:lang w:val="en-US" w:eastAsia="zh-CN"/>
+        </w:rPr>
+      </w:pPr>
+      <w:r>
+        <w:rPr>
+          <w:rFonts w:hint="eastAsia" w:ascii="Arial" w:hAnsi="Arial" w:eastAsia="宋体" w:cs="Arial"/>
+          <w:color w:val="000000"/>
+          <w:sz w:val="16"/>
+          <w:szCs w:val="16"/>
+          <w:lang w:eastAsia="zh-CN"/>
+        </w:rPr>
+        <w:drawing>
+          <wp:inline distT="0" distB="0" distL="114300" distR="114300">
+            <wp:extent cx="5272405" cy="3165475"/>
+            <wp:effectExtent l="0" t="0" r="635" b="4445"/>
+            <wp:docPr id="4" name="图片 4" descr="35E7@UJ63{M([A__HTM2SE2"/>
+            <wp:cNvGraphicFramePr>
+              <a:graphicFrameLocks xmlns:a="http://schemas.openxmlformats.org/drawingml/2006/main" noChangeAspect="1"/>
+            </wp:cNvGraphicFramePr>
+            <a:graphic xmlns:a="http://schemas.openxmlformats.org/drawingml/2006/main">
+              <a:graphicData uri="http://schemas.openxmlformats.org/drawingml/2006/picture">
+                <pic:pic xmlns:pic="http://schemas.openxmlformats.org/drawingml/2006/picture">
+                  <pic:nvPicPr>
+                    <pic:cNvPr id="4" name="图片 4" descr="35E7@UJ63{M([A__HTM2SE2"/>
+                    <pic:cNvPicPr>
+                      <a:picLocks noChangeAspect="1"/>
+                    </pic:cNvPicPr>
+                  </pic:nvPicPr>
+                  <pic:blipFill>
+                    <a:blip r:embed="rId7"/>
+                    <a:stretch>
+                      <a:fillRect/>
+                    </a:stretch>
+                  </pic:blipFill>
+                  <pic:spPr>
+                    <a:xfrm>
+                      <a:off x="0" y="0"/>
+                      <a:ext cx="5272405" cy="3165475"/>
+                    </a:xfrm>
+                    <a:prstGeom prst="rect">
+                      <a:avLst/>
+                    </a:prstGeom>
+                  </pic:spPr>
+                </pic:pic>
+              </a:graphicData>
+            </a:graphic>
+          </wp:inline>
+        </w:drawing>
+      </w:r>
+    </w:p>
+    <w:p>
+      <w:pPr>
+        <w:numPr>
+          <w:ilvl w:val="-1"/>
+          <w:numId w:val="0"/>
+        </w:numPr>
+        <w:ind w:left="479" w:leftChars="0"/>
+        <w:rPr>
+          <w:rFonts w:hint="eastAsia" w:asciiTheme="majorEastAsia" w:hAnsiTheme="majorEastAsia" w:eastAsiaTheme="majorEastAsia" w:cstheme="majorEastAsia"/>
+          <w:sz w:val="24"/>
+          <w:szCs w:val="24"/>
+          <w:lang w:val="en-US" w:eastAsia="zh-CN"/>
+        </w:rPr>
+      </w:pPr>
+      <w:r>
+        <w:rPr>
+          <w:rFonts w:hint="eastAsia" w:asciiTheme="majorEastAsia" w:hAnsiTheme="majorEastAsia" w:eastAsiaTheme="majorEastAsia" w:cstheme="majorEastAsia"/>
+          <w:sz w:val="24"/>
+          <w:szCs w:val="24"/>
+          <w:lang w:val="en-US" w:eastAsia="zh-CN"/>
+        </w:rPr>
+        <w:t>查看留言的界面如下：</w:t>
+      </w:r>
+    </w:p>
+    <w:p>
+      <w:pPr>
+        <w:numPr>
+          <w:ilvl w:val="-1"/>
+          <w:numId w:val="0"/>
+        </w:numPr>
+        <w:ind w:left="479" w:leftChars="0"/>
+        <w:rPr>
+          <w:rFonts w:hint="default" w:asciiTheme="majorEastAsia" w:hAnsiTheme="majorEastAsia" w:eastAsiaTheme="majorEastAsia" w:cstheme="majorEastAsia"/>
+          <w:sz w:val="24"/>
+          <w:szCs w:val="24"/>
+          <w:lang w:val="en-US" w:eastAsia="zh-CN"/>
+        </w:rPr>
+      </w:pPr>
+      <w:r>
+        <w:rPr>
+          <w:rFonts w:hint="default" w:asciiTheme="majorEastAsia" w:hAnsiTheme="majorEastAsia" w:eastAsiaTheme="majorEastAsia" w:cstheme="majorEastAsia"/>
+          <w:sz w:val="24"/>
+          <w:szCs w:val="24"/>
+          <w:lang w:val="en-US" w:eastAsia="zh-CN"/>
+        </w:rPr>
+        <w:drawing>
+          <wp:inline distT="0" distB="0" distL="114300" distR="114300">
+            <wp:extent cx="5274310" cy="5445125"/>
+            <wp:effectExtent l="0" t="0" r="13970" b="10795"/>
+            <wp:docPr id="5" name="图片 5" descr="Z_MHX(YZ_QI1QGMH_FK@X%B"/>
+            <wp:cNvGraphicFramePr>
+              <a:graphicFrameLocks xmlns:a="http://schemas.openxmlformats.org/drawingml/2006/main" noChangeAspect="1"/>
+            </wp:cNvGraphicFramePr>
+            <a:graphic xmlns:a="http://schemas.openxmlformats.org/drawingml/2006/main">
+              <a:graphicData uri="http://schemas.openxmlformats.org/drawingml/2006/picture">
+                <pic:pic xmlns:pic="http://schemas.openxmlformats.org/drawingml/2006/picture">
+                  <pic:nvPicPr>
+                    <pic:cNvPr id="5" name="图片 5" descr="Z_MHX(YZ_QI1QGMH_FK@X%B"/>
+                    <pic:cNvPicPr>
+                      <a:picLocks noChangeAspect="1"/>
+                    </pic:cNvPicPr>
+                  </pic:nvPicPr>
+                  <pic:blipFill>
+                    <a:blip r:embed="rId8"/>
+                    <a:stretch>
+                      <a:fillRect/>
+                    </a:stretch>
+                  </pic:blipFill>
+                  <pic:spPr>
+                    <a:xfrm>
+                      <a:off x="0" y="0"/>
+                      <a:ext cx="5274310" cy="5445125"/>
+                    </a:xfrm>
+                    <a:prstGeom prst="rect">
+                      <a:avLst/>
+                    </a:prstGeom>
+                  </pic:spPr>
+                </pic:pic>
+              </a:graphicData>
+            </a:graphic>
+          </wp:inline>
+        </w:drawing>
+      </w:r>
+    </w:p>
+    <w:p>
+      <w:pPr>
+        <w:numPr>
+          <w:ilvl w:val="0"/>
+          <w:numId w:val="5"/>
+        </w:numPr>
+        <w:ind w:left="0" w:leftChars="0" w:firstLine="480" w:firstLineChars="0"/>
+        <w:rPr>
+          <w:rFonts w:hint="eastAsia" w:asciiTheme="majorEastAsia" w:hAnsiTheme="majorEastAsia" w:eastAsiaTheme="majorEastAsia" w:cstheme="majorEastAsia"/>
+          <w:sz w:val="24"/>
+          <w:szCs w:val="24"/>
+          <w:lang w:val="en-US" w:eastAsia="zh-CN"/>
+        </w:rPr>
+      </w:pPr>
+      <w:r>
+        <w:rPr>
+          <w:rFonts w:hint="eastAsia" w:asciiTheme="majorEastAsia" w:hAnsiTheme="majorEastAsia" w:eastAsiaTheme="majorEastAsia" w:cstheme="majorEastAsia"/>
+          <w:sz w:val="24"/>
+          <w:szCs w:val="24"/>
+          <w:lang w:val="en-US" w:eastAsia="zh-CN"/>
+        </w:rPr>
+        <w:t>为留言本应用添加访问控制功能，只有登录用户才能查看留言；当未登录用户请求留言列表页面时，自动跳转到登录页面。</w:t>
+      </w:r>
+    </w:p>
+    <w:p>
+      <w:pPr>
+        <w:numPr>
+          <w:numId w:val="0"/>
+        </w:numPr>
+        <w:ind w:left="480" w:leftChars="0" w:firstLine="419" w:firstLineChars="0"/>
+        <w:rPr>
+          <w:rFonts w:hint="default" w:asciiTheme="majorEastAsia" w:hAnsiTheme="majorEastAsia" w:eastAsiaTheme="majorEastAsia" w:cstheme="majorEastAsia"/>
+          <w:sz w:val="24"/>
+          <w:szCs w:val="24"/>
+          <w:lang w:val="en-US" w:eastAsia="zh-CN"/>
+        </w:rPr>
+      </w:pPr>
+      <w:r>
+        <w:rPr>
+          <w:rFonts w:hint="eastAsia" w:asciiTheme="majorEastAsia" w:hAnsiTheme="majorEastAsia" w:eastAsiaTheme="majorEastAsia" w:cstheme="majorEastAsia"/>
+          <w:sz w:val="24"/>
+          <w:szCs w:val="24"/>
+          <w:lang w:val="en-US" w:eastAsia="zh-CN"/>
+        </w:rPr>
+        <w:t>首先明确WEB-INF中的文件不可以直接访问，只能够跳转所以我已经设计好了，只有登录用户才能查看的要求，但是为了满足题意，我在外面只能再创建两个文件用来演示效果。</w:t>
+      </w:r>
+    </w:p>
+    <w:p>
+      <w:pPr>
+        <w:numPr>
+          <w:ilvl w:val="0"/>
           <w:numId w:val="0"/>
         </w:numPr>
         <w:ind w:left="480" w:leftChars="0"/>
         <w:rPr>
           <w:rFonts w:hint="eastAsia" w:asciiTheme="majorEastAsia" w:hAnsiTheme="majorEastAsia" w:eastAsiaTheme="majorEastAsia" w:cstheme="majorEastAsia"/>
+          <w:sz w:val="24"/>
+          <w:szCs w:val="24"/>
+          <w:lang w:val="en-US" w:eastAsia="zh-CN"/>
+        </w:rPr>
+      </w:pPr>
+      <w:r>
+        <w:rPr>
+          <w:rFonts w:hint="eastAsia" w:asciiTheme="majorEastAsia" w:hAnsiTheme="majorEastAsia" w:eastAsiaTheme="majorEastAsia" w:cstheme="majorEastAsia"/>
+          <w:sz w:val="24"/>
+          <w:szCs w:val="24"/>
+          <w:lang w:val="en-US" w:eastAsia="zh-CN"/>
+        </w:rPr>
+        <w:t>关于权限检查的jsp文件：</w:t>
+      </w:r>
+    </w:p>
+    <w:p>
+      <w:pPr>
+        <w:numPr>
+          <w:ilvl w:val="0"/>
+          <w:numId w:val="0"/>
+        </w:numPr>
+        <w:ind w:left="480" w:leftChars="0"/>
+        <w:rPr>
+          <w:rFonts w:hint="eastAsia" w:asciiTheme="majorEastAsia" w:hAnsiTheme="majorEastAsia" w:eastAsiaTheme="majorEastAsia" w:cstheme="majorEastAsia"/>
+          <w:sz w:val="24"/>
+          <w:szCs w:val="24"/>
+          <w:lang w:val="en-US" w:eastAsia="zh-CN"/>
+        </w:rPr>
+      </w:pPr>
+      <w:r>
+        <w:rPr>
+          <w:rFonts w:hint="eastAsia" w:asciiTheme="majorEastAsia" w:hAnsiTheme="majorEastAsia" w:eastAsiaTheme="majorEastAsia" w:cstheme="majorEastAsia"/>
+          <w:sz w:val="24"/>
+          <w:szCs w:val="24"/>
+          <w:lang w:val="en-US" w:eastAsia="zh-CN"/>
+        </w:rPr>
+        <w:t>CheckUserLevel.jsp：</w:t>
+      </w:r>
+    </w:p>
+    <w:p>
+      <w:pPr>
+        <w:numPr>
+          <w:ilvl w:val="0"/>
+          <w:numId w:val="0"/>
+        </w:numPr>
+        <w:ind w:left="480" w:leftChars="0"/>
+        <w:rPr>
+          <w:rFonts w:hint="default" w:asciiTheme="majorEastAsia" w:hAnsiTheme="majorEastAsia" w:eastAsiaTheme="majorEastAsia" w:cstheme="majorEastAsia"/>
+          <w:sz w:val="24"/>
+          <w:szCs w:val="24"/>
+          <w:lang w:val="en-US" w:eastAsia="zh-CN"/>
+        </w:rPr>
+      </w:pPr>
+      <w:r>
+        <w:rPr>
+          <w:rFonts w:hint="eastAsia" w:asciiTheme="majorEastAsia" w:hAnsiTheme="majorEastAsia" w:eastAsiaTheme="majorEastAsia" w:cstheme="majorEastAsia"/>
+          <w:sz w:val="24"/>
+          <w:szCs w:val="24"/>
+          <w:lang w:val="en-US" w:eastAsia="zh-CN"/>
+        </w:rPr>
+        <w:t>原理是查询服务器中session对象是否保存了关于这个用户的姓名，在登陆中会将姓名保存到session。</w:t>
+      </w:r>
+    </w:p>
+    <w:p>
+      <w:pPr>
+        <w:pStyle w:val="3"/>
+        <w:keepNext w:val="0"/>
+        <w:keepLines w:val="0"/>
+        <w:widowControl/>
+        <w:suppressLineNumbers w:val="0"/>
+        <w:shd w:val="clear" w:fill="FFFFFF"/>
+        <w:rPr>
+          <w:rFonts w:ascii="Arial" w:hAnsi="Arial" w:cs="Arial"/>
+          <w:color w:val="000000"/>
+          <w:sz w:val="16"/>
+          <w:szCs w:val="16"/>
+        </w:rPr>
+      </w:pPr>
+      <w:r>
+        <w:rPr>
+          <w:rFonts w:hint="default" w:ascii="Arial" w:hAnsi="Arial" w:cs="Arial"/>
+          <w:i/>
+          <w:color w:val="808080"/>
+          <w:sz w:val="16"/>
+          <w:szCs w:val="16"/>
+          <w:shd w:val="clear" w:fill="FFFFFF"/>
+        </w:rPr>
+        <w:t>&lt;%--</w:t>
+      </w:r>
+      <w:r>
+        <w:rPr>
+          <w:rFonts w:hint="default" w:ascii="Arial" w:hAnsi="Arial" w:cs="Arial"/>
+          <w:i/>
+          <w:color w:val="808080"/>
+          <w:sz w:val="16"/>
+          <w:szCs w:val="16"/>
+          <w:shd w:val="clear" w:fill="FFFFFF"/>
+        </w:rPr>
+        <w:br w:type="textWrapping"/>
+      </w:r>
+      <w:r>
+        <w:rPr>
+          <w:rFonts w:hint="default" w:ascii="Arial" w:hAnsi="Arial" w:cs="Arial"/>
+          <w:i/>
+          <w:color w:val="808080"/>
+          <w:sz w:val="16"/>
+          <w:szCs w:val="16"/>
+          <w:shd w:val="clear" w:fill="FFFFFF"/>
+        </w:rPr>
+        <w:t xml:space="preserve">  Created by IntelliJ IDEA.</w:t>
+      </w:r>
+      <w:r>
+        <w:rPr>
+          <w:rFonts w:hint="default" w:ascii="Arial" w:hAnsi="Arial" w:cs="Arial"/>
+          <w:i/>
+          <w:color w:val="808080"/>
+          <w:sz w:val="16"/>
+          <w:szCs w:val="16"/>
+          <w:shd w:val="clear" w:fill="FFFFFF"/>
+        </w:rPr>
+        <w:br w:type="textWrapping"/>
+      </w:r>
+      <w:r>
+        <w:rPr>
+          <w:rFonts w:hint="default" w:ascii="Arial" w:hAnsi="Arial" w:cs="Arial"/>
+          <w:i/>
+          <w:color w:val="808080"/>
+          <w:sz w:val="16"/>
+          <w:szCs w:val="16"/>
+          <w:shd w:val="clear" w:fill="FFFFFF"/>
+        </w:rPr>
+        <w:t xml:space="preserve">  User: </w:t>
+      </w:r>
+      <w:r>
+        <w:rPr>
+          <w:rFonts w:hint="eastAsia" w:ascii="宋体" w:hAnsi="宋体" w:eastAsia="宋体" w:cs="宋体"/>
+          <w:i/>
+          <w:color w:val="808080"/>
+          <w:sz w:val="16"/>
+          <w:szCs w:val="16"/>
+          <w:shd w:val="clear" w:fill="FFFFFF"/>
+        </w:rPr>
+        <w:t>李正阳</w:t>
+      </w:r>
+      <w:r>
+        <w:rPr>
+          <w:rFonts w:hint="default" w:ascii="Arial" w:hAnsi="Arial" w:cs="Arial"/>
+          <w:i/>
+          <w:color w:val="808080"/>
+          <w:sz w:val="16"/>
+          <w:szCs w:val="16"/>
+          <w:shd w:val="clear" w:fill="FFFFFF"/>
+        </w:rPr>
+        <w:br w:type="textWrapping"/>
+      </w:r>
+      <w:r>
+        <w:rPr>
+          <w:rFonts w:hint="default" w:ascii="Arial" w:hAnsi="Arial" w:cs="Arial"/>
+          <w:i/>
+          <w:color w:val="808080"/>
+          <w:sz w:val="16"/>
+          <w:szCs w:val="16"/>
+          <w:shd w:val="clear" w:fill="FFFFFF"/>
+        </w:rPr>
+        <w:t xml:space="preserve">  Date: 2019/12/1</w:t>
+      </w:r>
+      <w:r>
+        <w:rPr>
+          <w:rFonts w:hint="default" w:ascii="Arial" w:hAnsi="Arial" w:cs="Arial"/>
+          <w:i/>
+          <w:color w:val="808080"/>
+          <w:sz w:val="16"/>
+          <w:szCs w:val="16"/>
+          <w:shd w:val="clear" w:fill="FFFFFF"/>
+        </w:rPr>
+        <w:br w:type="textWrapping"/>
+      </w:r>
+      <w:r>
+        <w:rPr>
+          <w:rFonts w:hint="default" w:ascii="Arial" w:hAnsi="Arial" w:cs="Arial"/>
+          <w:i/>
+          <w:color w:val="808080"/>
+          <w:sz w:val="16"/>
+          <w:szCs w:val="16"/>
+          <w:shd w:val="clear" w:fill="FFFFFF"/>
+        </w:rPr>
+        <w:t xml:space="preserve">  Time: 19:20</w:t>
+      </w:r>
+      <w:r>
+        <w:rPr>
+          <w:rFonts w:hint="default" w:ascii="Arial" w:hAnsi="Arial" w:cs="Arial"/>
+          <w:i/>
+          <w:color w:val="808080"/>
+          <w:sz w:val="16"/>
+          <w:szCs w:val="16"/>
+          <w:shd w:val="clear" w:fill="FFFFFF"/>
+        </w:rPr>
+        <w:br w:type="textWrapping"/>
+      </w:r>
+      <w:r>
+        <w:rPr>
+          <w:rFonts w:hint="default" w:ascii="Arial" w:hAnsi="Arial" w:cs="Arial"/>
+          <w:i/>
+          <w:color w:val="808080"/>
+          <w:sz w:val="16"/>
+          <w:szCs w:val="16"/>
+          <w:shd w:val="clear" w:fill="FFFFFF"/>
+        </w:rPr>
+        <w:t xml:space="preserve">  To change this template use File | Settings | File Templates.</w:t>
+      </w:r>
+      <w:r>
+        <w:rPr>
+          <w:rFonts w:hint="default" w:ascii="Arial" w:hAnsi="Arial" w:cs="Arial"/>
+          <w:i/>
+          <w:color w:val="808080"/>
+          <w:sz w:val="16"/>
+          <w:szCs w:val="16"/>
+          <w:shd w:val="clear" w:fill="FFFFFF"/>
+        </w:rPr>
+        <w:br w:type="textWrapping"/>
+      </w:r>
+      <w:r>
+        <w:rPr>
+          <w:rFonts w:hint="default" w:ascii="Arial" w:hAnsi="Arial" w:cs="Arial"/>
+          <w:i/>
+          <w:color w:val="808080"/>
+          <w:sz w:val="16"/>
+          <w:szCs w:val="16"/>
+          <w:shd w:val="clear" w:fill="FFFFFF"/>
+        </w:rPr>
+        <w:t>--%&gt;</w:t>
+      </w:r>
+      <w:r>
+        <w:rPr>
+          <w:rFonts w:hint="default" w:ascii="Arial" w:hAnsi="Arial" w:cs="Arial"/>
+          <w:i/>
+          <w:color w:val="808080"/>
+          <w:sz w:val="16"/>
+          <w:szCs w:val="16"/>
+          <w:shd w:val="clear" w:fill="FFFFFF"/>
+        </w:rPr>
+        <w:br w:type="textWrapping"/>
+      </w:r>
+      <w:r>
+        <w:rPr>
+          <w:rFonts w:hint="default" w:ascii="Arial" w:hAnsi="Arial" w:cs="Arial"/>
+          <w:color w:val="000000"/>
+          <w:sz w:val="16"/>
+          <w:szCs w:val="16"/>
+          <w:shd w:val="clear" w:fill="F7FAFF"/>
+        </w:rPr>
+        <w:t xml:space="preserve">&lt;%@ </w:t>
+      </w:r>
+      <w:r>
+        <w:rPr>
+          <w:rFonts w:hint="default" w:ascii="Arial" w:hAnsi="Arial" w:cs="Arial"/>
+          <w:b/>
+          <w:color w:val="000080"/>
+          <w:sz w:val="16"/>
+          <w:szCs w:val="16"/>
+          <w:shd w:val="clear" w:fill="F7FAFF"/>
+        </w:rPr>
+        <w:t xml:space="preserve">page </w:t>
+      </w:r>
+      <w:r>
+        <w:rPr>
+          <w:rFonts w:hint="default" w:ascii="Arial" w:hAnsi="Arial" w:cs="Arial"/>
+          <w:b/>
+          <w:color w:val="0000FF"/>
+          <w:sz w:val="16"/>
+          <w:szCs w:val="16"/>
+          <w:shd w:val="clear" w:fill="F7FAFF"/>
+        </w:rPr>
+        <w:t>contentType</w:t>
+      </w:r>
+      <w:r>
+        <w:rPr>
+          <w:rFonts w:hint="default" w:ascii="Arial" w:hAnsi="Arial" w:cs="Arial"/>
+          <w:color w:val="000000"/>
+          <w:sz w:val="16"/>
+          <w:szCs w:val="16"/>
+          <w:shd w:val="clear" w:fill="F7FAFF"/>
+        </w:rPr>
+        <w:t>="</w:t>
+      </w:r>
+      <w:r>
+        <w:rPr>
+          <w:rFonts w:hint="default" w:ascii="Arial" w:hAnsi="Arial" w:cs="Arial"/>
+          <w:b/>
+          <w:color w:val="008000"/>
+          <w:sz w:val="16"/>
+          <w:szCs w:val="16"/>
+          <w:shd w:val="clear" w:fill="F7FAFF"/>
+        </w:rPr>
+        <w:t>text/html;charset=UTF-8</w:t>
+      </w:r>
+      <w:r>
+        <w:rPr>
+          <w:rFonts w:hint="default" w:ascii="Arial" w:hAnsi="Arial" w:cs="Arial"/>
+          <w:color w:val="000000"/>
+          <w:sz w:val="16"/>
+          <w:szCs w:val="16"/>
+          <w:shd w:val="clear" w:fill="F7FAFF"/>
+        </w:rPr>
+        <w:t xml:space="preserve">" </w:t>
+      </w:r>
+      <w:r>
+        <w:rPr>
+          <w:rFonts w:hint="default" w:ascii="Arial" w:hAnsi="Arial" w:cs="Arial"/>
+          <w:b/>
+          <w:color w:val="0000FF"/>
+          <w:sz w:val="16"/>
+          <w:szCs w:val="16"/>
+          <w:shd w:val="clear" w:fill="F7FAFF"/>
+        </w:rPr>
+        <w:t>language</w:t>
+      </w:r>
+      <w:r>
+        <w:rPr>
+          <w:rFonts w:hint="default" w:ascii="Arial" w:hAnsi="Arial" w:cs="Arial"/>
+          <w:color w:val="000000"/>
+          <w:sz w:val="16"/>
+          <w:szCs w:val="16"/>
+          <w:shd w:val="clear" w:fill="F7FAFF"/>
+        </w:rPr>
+        <w:t>="</w:t>
+      </w:r>
+      <w:r>
+        <w:rPr>
+          <w:rFonts w:hint="default" w:ascii="Arial" w:hAnsi="Arial" w:cs="Arial"/>
+          <w:b/>
+          <w:color w:val="008000"/>
+          <w:sz w:val="16"/>
+          <w:szCs w:val="16"/>
+          <w:shd w:val="clear" w:fill="F7FAFF"/>
+        </w:rPr>
+        <w:t>java</w:t>
+      </w:r>
+      <w:r>
+        <w:rPr>
+          <w:rFonts w:hint="default" w:ascii="Arial" w:hAnsi="Arial" w:cs="Arial"/>
+          <w:color w:val="000000"/>
+          <w:sz w:val="16"/>
+          <w:szCs w:val="16"/>
+          <w:shd w:val="clear" w:fill="F7FAFF"/>
+        </w:rPr>
+        <w:t>" %&gt;</w:t>
+      </w:r>
+      <w:r>
+        <w:rPr>
+          <w:rFonts w:hint="default" w:ascii="Arial" w:hAnsi="Arial" w:cs="Arial"/>
+          <w:color w:val="000000"/>
+          <w:sz w:val="16"/>
+          <w:szCs w:val="16"/>
+          <w:shd w:val="clear" w:fill="FFFFFF"/>
+        </w:rPr>
+        <w:br w:type="textWrapping"/>
+      </w:r>
+      <w:r>
+        <w:rPr>
+          <w:rFonts w:hint="default" w:ascii="Arial" w:hAnsi="Arial" w:cs="Arial"/>
+          <w:color w:val="000000"/>
+          <w:sz w:val="16"/>
+          <w:szCs w:val="16"/>
+          <w:shd w:val="clear" w:fill="EFEFEF"/>
+        </w:rPr>
+        <w:t>&lt;</w:t>
+      </w:r>
+      <w:r>
+        <w:rPr>
+          <w:rFonts w:hint="default" w:ascii="Arial" w:hAnsi="Arial" w:cs="Arial"/>
+          <w:b/>
+          <w:color w:val="000080"/>
+          <w:sz w:val="16"/>
+          <w:szCs w:val="16"/>
+          <w:shd w:val="clear" w:fill="EFEFEF"/>
+        </w:rPr>
+        <w:t>html</w:t>
+      </w:r>
+      <w:r>
+        <w:rPr>
+          <w:rFonts w:hint="default" w:ascii="Arial" w:hAnsi="Arial" w:cs="Arial"/>
+          <w:color w:val="000000"/>
+          <w:sz w:val="16"/>
+          <w:szCs w:val="16"/>
+          <w:shd w:val="clear" w:fill="EFEFEF"/>
+        </w:rPr>
+        <w:t>&gt;</w:t>
+      </w:r>
+      <w:r>
+        <w:rPr>
+          <w:rFonts w:hint="default" w:ascii="Arial" w:hAnsi="Arial" w:cs="Arial"/>
+          <w:color w:val="000000"/>
+          <w:sz w:val="16"/>
+          <w:szCs w:val="16"/>
+          <w:shd w:val="clear" w:fill="FFFFFF"/>
+        </w:rPr>
+        <w:br w:type="textWrapping"/>
+      </w:r>
+      <w:r>
+        <w:rPr>
+          <w:rFonts w:hint="default" w:ascii="Arial" w:hAnsi="Arial" w:cs="Arial"/>
+          <w:color w:val="000000"/>
+          <w:sz w:val="16"/>
+          <w:szCs w:val="16"/>
+          <w:shd w:val="clear" w:fill="EFEFEF"/>
+        </w:rPr>
+        <w:t>&lt;</w:t>
+      </w:r>
+      <w:r>
+        <w:rPr>
+          <w:rFonts w:hint="default" w:ascii="Arial" w:hAnsi="Arial" w:cs="Arial"/>
+          <w:b/>
+          <w:color w:val="000080"/>
+          <w:sz w:val="16"/>
+          <w:szCs w:val="16"/>
+          <w:shd w:val="clear" w:fill="EFEFEF"/>
+        </w:rPr>
+        <w:t>head</w:t>
+      </w:r>
+      <w:r>
+        <w:rPr>
+          <w:rFonts w:hint="default" w:ascii="Arial" w:hAnsi="Arial" w:cs="Arial"/>
+          <w:color w:val="000000"/>
+          <w:sz w:val="16"/>
+          <w:szCs w:val="16"/>
+          <w:shd w:val="clear" w:fill="EFEFEF"/>
+        </w:rPr>
+        <w:t>&gt;</w:t>
+      </w:r>
+      <w:r>
+        <w:rPr>
+          <w:rFonts w:hint="default" w:ascii="Arial" w:hAnsi="Arial" w:cs="Arial"/>
+          <w:color w:val="000000"/>
+          <w:sz w:val="16"/>
+          <w:szCs w:val="16"/>
+          <w:shd w:val="clear" w:fill="FFFFFF"/>
+        </w:rPr>
+        <w:br w:type="textWrapping"/>
+      </w:r>
+      <w:r>
+        <w:rPr>
+          <w:rFonts w:hint="default" w:ascii="Arial" w:hAnsi="Arial" w:cs="Arial"/>
+          <w:color w:val="000000"/>
+          <w:sz w:val="16"/>
+          <w:szCs w:val="16"/>
+          <w:shd w:val="clear" w:fill="FFFFFF"/>
+        </w:rPr>
+        <w:t xml:space="preserve">    </w:t>
+      </w:r>
+      <w:r>
+        <w:rPr>
+          <w:rFonts w:hint="default" w:ascii="Arial" w:hAnsi="Arial" w:cs="Arial"/>
+          <w:color w:val="000000"/>
+          <w:sz w:val="16"/>
+          <w:szCs w:val="16"/>
+          <w:shd w:val="clear" w:fill="EFEFEF"/>
+        </w:rPr>
+        <w:t>&lt;</w:t>
+      </w:r>
+      <w:r>
+        <w:rPr>
+          <w:rFonts w:hint="default" w:ascii="Arial" w:hAnsi="Arial" w:cs="Arial"/>
+          <w:b/>
+          <w:color w:val="000080"/>
+          <w:sz w:val="16"/>
+          <w:szCs w:val="16"/>
+          <w:shd w:val="clear" w:fill="EFEFEF"/>
+        </w:rPr>
+        <w:t>title</w:t>
+      </w:r>
+      <w:r>
+        <w:rPr>
+          <w:rFonts w:hint="default" w:ascii="Arial" w:hAnsi="Arial" w:cs="Arial"/>
+          <w:color w:val="000000"/>
+          <w:sz w:val="16"/>
+          <w:szCs w:val="16"/>
+          <w:shd w:val="clear" w:fill="EFEFEF"/>
+        </w:rPr>
+        <w:t>&gt;</w:t>
+      </w:r>
+      <w:r>
+        <w:rPr>
+          <w:rFonts w:hint="default" w:ascii="Arial" w:hAnsi="Arial" w:cs="Arial"/>
+          <w:color w:val="000000"/>
+          <w:sz w:val="16"/>
+          <w:szCs w:val="16"/>
+          <w:shd w:val="clear" w:fill="FFFFFF"/>
+        </w:rPr>
+        <w:t>Title</w:t>
+      </w:r>
+      <w:r>
+        <w:rPr>
+          <w:rFonts w:hint="default" w:ascii="Arial" w:hAnsi="Arial" w:cs="Arial"/>
+          <w:color w:val="000000"/>
+          <w:sz w:val="16"/>
+          <w:szCs w:val="16"/>
+          <w:shd w:val="clear" w:fill="EFEFEF"/>
+        </w:rPr>
+        <w:t>&lt;/</w:t>
+      </w:r>
+      <w:r>
+        <w:rPr>
+          <w:rFonts w:hint="default" w:ascii="Arial" w:hAnsi="Arial" w:cs="Arial"/>
+          <w:b/>
+          <w:color w:val="000080"/>
+          <w:sz w:val="16"/>
+          <w:szCs w:val="16"/>
+          <w:shd w:val="clear" w:fill="EFEFEF"/>
+        </w:rPr>
+        <w:t>title</w:t>
+      </w:r>
+      <w:r>
+        <w:rPr>
+          <w:rFonts w:hint="default" w:ascii="Arial" w:hAnsi="Arial" w:cs="Arial"/>
+          <w:color w:val="000000"/>
+          <w:sz w:val="16"/>
+          <w:szCs w:val="16"/>
+          <w:shd w:val="clear" w:fill="EFEFEF"/>
+        </w:rPr>
+        <w:t>&gt;</w:t>
+      </w:r>
+      <w:r>
+        <w:rPr>
+          <w:rFonts w:hint="default" w:ascii="Arial" w:hAnsi="Arial" w:cs="Arial"/>
+          <w:color w:val="000000"/>
+          <w:sz w:val="16"/>
+          <w:szCs w:val="16"/>
+          <w:shd w:val="clear" w:fill="FFFFFF"/>
+        </w:rPr>
+        <w:br w:type="textWrapping"/>
+      </w:r>
+      <w:r>
+        <w:rPr>
+          <w:rFonts w:hint="default" w:ascii="Arial" w:hAnsi="Arial" w:cs="Arial"/>
+          <w:color w:val="000000"/>
+          <w:sz w:val="16"/>
+          <w:szCs w:val="16"/>
+          <w:shd w:val="clear" w:fill="EFEFEF"/>
+        </w:rPr>
+        <w:t>&lt;/</w:t>
+      </w:r>
+      <w:r>
+        <w:rPr>
+          <w:rFonts w:hint="default" w:ascii="Arial" w:hAnsi="Arial" w:cs="Arial"/>
+          <w:b/>
+          <w:color w:val="000080"/>
+          <w:sz w:val="16"/>
+          <w:szCs w:val="16"/>
+          <w:shd w:val="clear" w:fill="EFEFEF"/>
+        </w:rPr>
+        <w:t>head</w:t>
+      </w:r>
+      <w:r>
+        <w:rPr>
+          <w:rFonts w:hint="default" w:ascii="Arial" w:hAnsi="Arial" w:cs="Arial"/>
+          <w:color w:val="000000"/>
+          <w:sz w:val="16"/>
+          <w:szCs w:val="16"/>
+          <w:shd w:val="clear" w:fill="EFEFEF"/>
+        </w:rPr>
+        <w:t>&gt;</w:t>
+      </w:r>
+      <w:r>
+        <w:rPr>
+          <w:rFonts w:hint="default" w:ascii="Arial" w:hAnsi="Arial" w:cs="Arial"/>
+          <w:color w:val="000000"/>
+          <w:sz w:val="16"/>
+          <w:szCs w:val="16"/>
+          <w:shd w:val="clear" w:fill="FFFFFF"/>
+        </w:rPr>
+        <w:br w:type="textWrapping"/>
+      </w:r>
+      <w:r>
+        <w:rPr>
+          <w:rFonts w:hint="default" w:ascii="Arial" w:hAnsi="Arial" w:cs="Arial"/>
+          <w:color w:val="000000"/>
+          <w:sz w:val="16"/>
+          <w:szCs w:val="16"/>
+          <w:shd w:val="clear" w:fill="EFEFEF"/>
+        </w:rPr>
+        <w:t>&lt;</w:t>
+      </w:r>
+      <w:r>
+        <w:rPr>
+          <w:rFonts w:hint="default" w:ascii="Arial" w:hAnsi="Arial" w:cs="Arial"/>
+          <w:b/>
+          <w:color w:val="000080"/>
+          <w:sz w:val="16"/>
+          <w:szCs w:val="16"/>
+          <w:shd w:val="clear" w:fill="EFEFEF"/>
+        </w:rPr>
+        <w:t>body</w:t>
+      </w:r>
+      <w:r>
+        <w:rPr>
+          <w:rFonts w:hint="default" w:ascii="Arial" w:hAnsi="Arial" w:cs="Arial"/>
+          <w:color w:val="000000"/>
+          <w:sz w:val="16"/>
+          <w:szCs w:val="16"/>
+          <w:shd w:val="clear" w:fill="EFEFEF"/>
+        </w:rPr>
+        <w:t>&gt;</w:t>
+      </w:r>
+      <w:r>
+        <w:rPr>
+          <w:rFonts w:hint="default" w:ascii="Arial" w:hAnsi="Arial" w:cs="Arial"/>
+          <w:color w:val="000000"/>
+          <w:sz w:val="16"/>
+          <w:szCs w:val="16"/>
+          <w:shd w:val="clear" w:fill="FFFFFF"/>
+        </w:rPr>
+        <w:br w:type="textWrapping"/>
+      </w:r>
+      <w:r>
+        <w:rPr>
+          <w:rFonts w:hint="default" w:ascii="Arial" w:hAnsi="Arial" w:cs="Arial"/>
+          <w:color w:val="000000"/>
+          <w:sz w:val="16"/>
+          <w:szCs w:val="16"/>
+          <w:shd w:val="clear" w:fill="FFFFFF"/>
+        </w:rPr>
+        <w:t xml:space="preserve">    </w:t>
+      </w:r>
+      <w:r>
+        <w:rPr>
+          <w:rFonts w:hint="default" w:ascii="Arial" w:hAnsi="Arial" w:cs="Arial"/>
+          <w:b/>
+          <w:color w:val="000080"/>
+          <w:sz w:val="16"/>
+          <w:szCs w:val="16"/>
+          <w:shd w:val="clear" w:fill="F7FAFF"/>
+        </w:rPr>
+        <w:t>&lt;%</w:t>
+      </w:r>
+      <w:r>
+        <w:rPr>
+          <w:rFonts w:hint="default" w:ascii="Arial" w:hAnsi="Arial" w:cs="Arial"/>
+          <w:b/>
+          <w:color w:val="000080"/>
+          <w:sz w:val="16"/>
+          <w:szCs w:val="16"/>
+          <w:shd w:val="clear" w:fill="F7FAFF"/>
+        </w:rPr>
+        <w:br w:type="textWrapping"/>
+      </w:r>
+      <w:r>
+        <w:rPr>
+          <w:rFonts w:hint="default" w:ascii="Arial" w:hAnsi="Arial" w:cs="Arial"/>
+          <w:b/>
+          <w:color w:val="000080"/>
+          <w:sz w:val="16"/>
+          <w:szCs w:val="16"/>
+          <w:shd w:val="clear" w:fill="F7FAFF"/>
+        </w:rPr>
+        <w:t xml:space="preserve">        </w:t>
+      </w:r>
+      <w:r>
+        <w:rPr>
+          <w:rFonts w:hint="default" w:ascii="Arial" w:hAnsi="Arial" w:cs="Arial"/>
+          <w:color w:val="000000"/>
+          <w:sz w:val="16"/>
+          <w:szCs w:val="16"/>
+          <w:shd w:val="clear" w:fill="F7FAFF"/>
+        </w:rPr>
+        <w:t>request.setCharacterEncoding(</w:t>
+      </w:r>
+      <w:r>
+        <w:rPr>
+          <w:rFonts w:hint="default" w:ascii="Arial" w:hAnsi="Arial" w:cs="Arial"/>
+          <w:b/>
+          <w:color w:val="008000"/>
+          <w:sz w:val="16"/>
+          <w:szCs w:val="16"/>
+          <w:shd w:val="clear" w:fill="F7FAFF"/>
+        </w:rPr>
+        <w:t>"utf-8"</w:t>
+      </w:r>
+      <w:r>
+        <w:rPr>
+          <w:rFonts w:hint="default" w:ascii="Arial" w:hAnsi="Arial" w:cs="Arial"/>
+          <w:color w:val="000000"/>
+          <w:sz w:val="16"/>
+          <w:szCs w:val="16"/>
+          <w:shd w:val="clear" w:fill="F7FAFF"/>
+        </w:rPr>
+        <w:t>);</w:t>
+      </w:r>
+      <w:r>
+        <w:rPr>
+          <w:rFonts w:hint="default" w:ascii="Arial" w:hAnsi="Arial" w:cs="Arial"/>
+          <w:color w:val="000000"/>
+          <w:sz w:val="16"/>
+          <w:szCs w:val="16"/>
+          <w:shd w:val="clear" w:fill="F7FAFF"/>
+        </w:rPr>
+        <w:br w:type="textWrapping"/>
+      </w:r>
+      <w:r>
+        <w:rPr>
+          <w:rFonts w:hint="default" w:ascii="Arial" w:hAnsi="Arial" w:cs="Arial"/>
+          <w:color w:val="000000"/>
+          <w:sz w:val="16"/>
+          <w:szCs w:val="16"/>
+          <w:shd w:val="clear" w:fill="F7FAFF"/>
+        </w:rPr>
+        <w:t xml:space="preserve">        response.setCharacterEncoding(</w:t>
+      </w:r>
+      <w:r>
+        <w:rPr>
+          <w:rFonts w:hint="default" w:ascii="Arial" w:hAnsi="Arial" w:cs="Arial"/>
+          <w:b/>
+          <w:color w:val="008000"/>
+          <w:sz w:val="16"/>
+          <w:szCs w:val="16"/>
+          <w:shd w:val="clear" w:fill="F7FAFF"/>
+        </w:rPr>
+        <w:t>"utf-8"</w:t>
+      </w:r>
+      <w:r>
+        <w:rPr>
+          <w:rFonts w:hint="default" w:ascii="Arial" w:hAnsi="Arial" w:cs="Arial"/>
+          <w:color w:val="000000"/>
+          <w:sz w:val="16"/>
+          <w:szCs w:val="16"/>
+          <w:shd w:val="clear" w:fill="F7FAFF"/>
+        </w:rPr>
+        <w:t>);</w:t>
+      </w:r>
+      <w:r>
+        <w:rPr>
+          <w:rFonts w:hint="default" w:ascii="Arial" w:hAnsi="Arial" w:cs="Arial"/>
+          <w:color w:val="000000"/>
+          <w:sz w:val="16"/>
+          <w:szCs w:val="16"/>
+          <w:shd w:val="clear" w:fill="F7FAFF"/>
+        </w:rPr>
+        <w:br w:type="textWrapping"/>
+      </w:r>
+      <w:r>
+        <w:rPr>
+          <w:rFonts w:hint="default" w:ascii="Arial" w:hAnsi="Arial" w:cs="Arial"/>
+          <w:color w:val="000000"/>
+          <w:sz w:val="16"/>
+          <w:szCs w:val="16"/>
+          <w:shd w:val="clear" w:fill="F7FAFF"/>
+        </w:rPr>
+        <w:t xml:space="preserve">        String name = (String) request.getSession().getAttribute(</w:t>
+      </w:r>
+      <w:r>
+        <w:rPr>
+          <w:rFonts w:hint="default" w:ascii="Arial" w:hAnsi="Arial" w:cs="Arial"/>
+          <w:b/>
+          <w:color w:val="008000"/>
+          <w:sz w:val="16"/>
+          <w:szCs w:val="16"/>
+          <w:shd w:val="clear" w:fill="F7FAFF"/>
+        </w:rPr>
+        <w:t>"USER_NAME"</w:t>
+      </w:r>
+      <w:r>
+        <w:rPr>
+          <w:rFonts w:hint="default" w:ascii="Arial" w:hAnsi="Arial" w:cs="Arial"/>
+          <w:color w:val="000000"/>
+          <w:sz w:val="16"/>
+          <w:szCs w:val="16"/>
+          <w:shd w:val="clear" w:fill="F7FAFF"/>
+        </w:rPr>
+        <w:t>);</w:t>
+      </w:r>
+      <w:r>
+        <w:rPr>
+          <w:rFonts w:hint="default" w:ascii="Arial" w:hAnsi="Arial" w:cs="Arial"/>
+          <w:color w:val="000000"/>
+          <w:sz w:val="16"/>
+          <w:szCs w:val="16"/>
+          <w:shd w:val="clear" w:fill="F7FAFF"/>
+        </w:rPr>
+        <w:br w:type="textWrapping"/>
+      </w:r>
+      <w:r>
+        <w:rPr>
+          <w:rFonts w:hint="default" w:ascii="Arial" w:hAnsi="Arial" w:cs="Arial"/>
+          <w:color w:val="000000"/>
+          <w:sz w:val="16"/>
+          <w:szCs w:val="16"/>
+          <w:shd w:val="clear" w:fill="F7FAFF"/>
+        </w:rPr>
+        <w:t xml:space="preserve">        </w:t>
+      </w:r>
+      <w:r>
+        <w:rPr>
+          <w:rFonts w:hint="default" w:ascii="Arial" w:hAnsi="Arial" w:cs="Arial"/>
+          <w:b/>
+          <w:color w:val="000080"/>
+          <w:sz w:val="16"/>
+          <w:szCs w:val="16"/>
+          <w:shd w:val="clear" w:fill="F7FAFF"/>
+        </w:rPr>
+        <w:t>if</w:t>
+      </w:r>
+      <w:r>
+        <w:rPr>
+          <w:rFonts w:hint="default" w:ascii="Arial" w:hAnsi="Arial" w:cs="Arial"/>
+          <w:color w:val="000000"/>
+          <w:sz w:val="16"/>
+          <w:szCs w:val="16"/>
+          <w:shd w:val="clear" w:fill="F7FAFF"/>
+        </w:rPr>
+        <w:t xml:space="preserve">(name == </w:t>
+      </w:r>
+      <w:r>
+        <w:rPr>
+          <w:rFonts w:hint="default" w:ascii="Arial" w:hAnsi="Arial" w:cs="Arial"/>
+          <w:b/>
+          <w:color w:val="000080"/>
+          <w:sz w:val="16"/>
+          <w:szCs w:val="16"/>
+          <w:shd w:val="clear" w:fill="F7FAFF"/>
+        </w:rPr>
+        <w:t>null</w:t>
+      </w:r>
+      <w:r>
+        <w:rPr>
+          <w:rFonts w:hint="default" w:ascii="Arial" w:hAnsi="Arial" w:cs="Arial"/>
+          <w:color w:val="000000"/>
+          <w:sz w:val="16"/>
+          <w:szCs w:val="16"/>
+          <w:shd w:val="clear" w:fill="F7FAFF"/>
+        </w:rPr>
+        <w:t>){</w:t>
+      </w:r>
+      <w:r>
+        <w:rPr>
+          <w:rFonts w:hint="default" w:ascii="Arial" w:hAnsi="Arial" w:cs="Arial"/>
+          <w:color w:val="000000"/>
+          <w:sz w:val="16"/>
+          <w:szCs w:val="16"/>
+          <w:shd w:val="clear" w:fill="F7FAFF"/>
+        </w:rPr>
+        <w:br w:type="textWrapping"/>
+      </w:r>
+      <w:r>
+        <w:rPr>
+          <w:rFonts w:hint="default" w:ascii="Arial" w:hAnsi="Arial" w:cs="Arial"/>
+          <w:color w:val="000000"/>
+          <w:sz w:val="16"/>
+          <w:szCs w:val="16"/>
+          <w:shd w:val="clear" w:fill="F7FAFF"/>
+        </w:rPr>
+        <w:t xml:space="preserve">            request.getRequestDispatcher(</w:t>
+      </w:r>
+      <w:r>
+        <w:rPr>
+          <w:rFonts w:hint="default" w:ascii="Arial" w:hAnsi="Arial" w:cs="Arial"/>
+          <w:b/>
+          <w:color w:val="008000"/>
+          <w:sz w:val="16"/>
+          <w:szCs w:val="16"/>
+          <w:shd w:val="clear" w:fill="F7FAFF"/>
+        </w:rPr>
+        <w:t>"login.jsp"</w:t>
+      </w:r>
+      <w:r>
+        <w:rPr>
+          <w:rFonts w:hint="default" w:ascii="Arial" w:hAnsi="Arial" w:cs="Arial"/>
+          <w:color w:val="000000"/>
+          <w:sz w:val="16"/>
+          <w:szCs w:val="16"/>
+          <w:shd w:val="clear" w:fill="F7FAFF"/>
+        </w:rPr>
+        <w:t>).forward(request,response);</w:t>
+      </w:r>
+      <w:r>
+        <w:rPr>
+          <w:rFonts w:hint="default" w:ascii="Arial" w:hAnsi="Arial" w:cs="Arial"/>
+          <w:color w:val="000000"/>
+          <w:sz w:val="16"/>
+          <w:szCs w:val="16"/>
+          <w:shd w:val="clear" w:fill="F7FAFF"/>
+        </w:rPr>
+        <w:br w:type="textWrapping"/>
+      </w:r>
+      <w:r>
+        <w:rPr>
+          <w:rFonts w:hint="default" w:ascii="Arial" w:hAnsi="Arial" w:cs="Arial"/>
+          <w:color w:val="000000"/>
+          <w:sz w:val="16"/>
+          <w:szCs w:val="16"/>
+          <w:shd w:val="clear" w:fill="F7FAFF"/>
+        </w:rPr>
+        <w:t xml:space="preserve">        }</w:t>
+      </w:r>
+      <w:r>
+        <w:rPr>
+          <w:rFonts w:hint="default" w:ascii="Arial" w:hAnsi="Arial" w:cs="Arial"/>
+          <w:color w:val="000000"/>
+          <w:sz w:val="16"/>
+          <w:szCs w:val="16"/>
+          <w:shd w:val="clear" w:fill="F7FAFF"/>
+        </w:rPr>
+        <w:br w:type="textWrapping"/>
+      </w:r>
+      <w:r>
+        <w:rPr>
+          <w:rFonts w:hint="default" w:ascii="Arial" w:hAnsi="Arial" w:cs="Arial"/>
+          <w:color w:val="000000"/>
+          <w:sz w:val="16"/>
+          <w:szCs w:val="16"/>
+          <w:shd w:val="clear" w:fill="F7FAFF"/>
+        </w:rPr>
+        <w:t xml:space="preserve">    </w:t>
+      </w:r>
+      <w:r>
+        <w:rPr>
+          <w:rFonts w:hint="default" w:ascii="Arial" w:hAnsi="Arial" w:cs="Arial"/>
+          <w:b/>
+          <w:color w:val="000080"/>
+          <w:sz w:val="16"/>
+          <w:szCs w:val="16"/>
+          <w:shd w:val="clear" w:fill="F7FAFF"/>
+        </w:rPr>
+        <w:t>%&gt;</w:t>
+      </w:r>
+      <w:r>
+        <w:rPr>
+          <w:rFonts w:hint="default" w:ascii="Arial" w:hAnsi="Arial" w:cs="Arial"/>
+          <w:b/>
+          <w:color w:val="000080"/>
+          <w:sz w:val="16"/>
+          <w:szCs w:val="16"/>
+          <w:shd w:val="clear" w:fill="FFFFFF"/>
+        </w:rPr>
+        <w:br w:type="textWrapping"/>
+      </w:r>
+      <w:r>
+        <w:rPr>
+          <w:rFonts w:hint="default" w:ascii="Arial" w:hAnsi="Arial" w:cs="Arial"/>
+          <w:color w:val="000000"/>
+          <w:sz w:val="16"/>
+          <w:szCs w:val="16"/>
+          <w:shd w:val="clear" w:fill="EFEFEF"/>
+        </w:rPr>
+        <w:t>&lt;/</w:t>
+      </w:r>
+      <w:r>
+        <w:rPr>
+          <w:rFonts w:hint="default" w:ascii="Arial" w:hAnsi="Arial" w:cs="Arial"/>
+          <w:b/>
+          <w:color w:val="000080"/>
+          <w:sz w:val="16"/>
+          <w:szCs w:val="16"/>
+          <w:shd w:val="clear" w:fill="EFEFEF"/>
+        </w:rPr>
+        <w:t>body</w:t>
+      </w:r>
+      <w:r>
+        <w:rPr>
+          <w:rFonts w:hint="default" w:ascii="Arial" w:hAnsi="Arial" w:cs="Arial"/>
+          <w:color w:val="000000"/>
+          <w:sz w:val="16"/>
+          <w:szCs w:val="16"/>
+          <w:shd w:val="clear" w:fill="EFEFEF"/>
+        </w:rPr>
+        <w:t>&gt;</w:t>
+      </w:r>
+      <w:r>
+        <w:rPr>
+          <w:rFonts w:hint="default" w:ascii="Arial" w:hAnsi="Arial" w:cs="Arial"/>
+          <w:color w:val="000000"/>
+          <w:sz w:val="16"/>
+          <w:szCs w:val="16"/>
+          <w:shd w:val="clear" w:fill="FFFFFF"/>
+        </w:rPr>
+        <w:br w:type="textWrapping"/>
+      </w:r>
+      <w:r>
+        <w:rPr>
+          <w:rFonts w:hint="default" w:ascii="Arial" w:hAnsi="Arial" w:cs="Arial"/>
+          <w:color w:val="000000"/>
+          <w:sz w:val="16"/>
+          <w:szCs w:val="16"/>
+          <w:shd w:val="clear" w:fill="EFEFEF"/>
+        </w:rPr>
+        <w:t>&lt;/</w:t>
+      </w:r>
+      <w:r>
+        <w:rPr>
+          <w:rFonts w:hint="default" w:ascii="Arial" w:hAnsi="Arial" w:cs="Arial"/>
+          <w:b/>
+          <w:color w:val="000080"/>
+          <w:sz w:val="16"/>
+          <w:szCs w:val="16"/>
+          <w:shd w:val="clear" w:fill="EFEFEF"/>
+        </w:rPr>
+        <w:t>html</w:t>
+      </w:r>
+      <w:r>
+        <w:rPr>
+          <w:rFonts w:hint="default" w:ascii="Arial" w:hAnsi="Arial" w:cs="Arial"/>
+          <w:color w:val="000000"/>
+          <w:sz w:val="16"/>
+          <w:szCs w:val="16"/>
+          <w:shd w:val="clear" w:fill="EFEFEF"/>
+        </w:rPr>
+        <w:t>&gt;</w:t>
+      </w:r>
+    </w:p>
+    <w:p>
+      <w:pPr>
+        <w:numPr>
+          <w:ilvl w:val="0"/>
+          <w:numId w:val="0"/>
+        </w:numPr>
+        <w:ind w:left="480" w:leftChars="0"/>
+        <w:rPr>
+          <w:rFonts w:hint="eastAsia" w:asciiTheme="majorEastAsia" w:hAnsiTheme="majorEastAsia" w:eastAsiaTheme="majorEastAsia" w:cstheme="majorEastAsia"/>
+          <w:sz w:val="24"/>
+          <w:szCs w:val="24"/>
+          <w:lang w:val="en-US" w:eastAsia="zh-CN"/>
+        </w:rPr>
+      </w:pPr>
+      <w:r>
+        <w:rPr>
+          <w:rFonts w:hint="eastAsia" w:asciiTheme="majorEastAsia" w:hAnsiTheme="majorEastAsia" w:eastAsiaTheme="majorEastAsia" w:cstheme="majorEastAsia"/>
+          <w:sz w:val="24"/>
+          <w:szCs w:val="24"/>
+          <w:lang w:val="en-US" w:eastAsia="zh-CN"/>
+        </w:rPr>
+        <w:t>同时在留言板面板上还需要导入权限控制的文件代码如下图：</w:t>
+      </w:r>
+    </w:p>
+    <w:p>
+      <w:pPr>
+        <w:pStyle w:val="3"/>
+        <w:keepNext w:val="0"/>
+        <w:keepLines w:val="0"/>
+        <w:widowControl/>
+        <w:suppressLineNumbers w:val="0"/>
+        <w:shd w:val="clear" w:fill="FFFFFF"/>
+        <w:rPr>
+          <w:rFonts w:ascii="Arial" w:hAnsi="Arial" w:cs="Arial"/>
+          <w:color w:val="000000"/>
+          <w:sz w:val="16"/>
+          <w:szCs w:val="16"/>
+        </w:rPr>
+      </w:pPr>
+      <w:r>
+        <w:rPr>
+          <w:rFonts w:hint="default" w:ascii="Arial" w:hAnsi="Arial" w:cs="Arial"/>
+          <w:color w:val="000000"/>
+          <w:sz w:val="16"/>
+          <w:szCs w:val="16"/>
+          <w:shd w:val="clear" w:fill="F7FAFF"/>
+        </w:rPr>
+        <w:t>&lt;</w:t>
+      </w:r>
+      <w:r>
+        <w:rPr>
+          <w:rFonts w:hint="default" w:ascii="Arial" w:hAnsi="Arial" w:cs="Arial"/>
+          <w:b/>
+          <w:color w:val="660E7A"/>
+          <w:sz w:val="16"/>
+          <w:szCs w:val="16"/>
+          <w:shd w:val="clear" w:fill="F7FAFF"/>
+        </w:rPr>
+        <w:t>jsp</w:t>
+      </w:r>
+      <w:r>
+        <w:rPr>
+          <w:rFonts w:hint="default" w:ascii="Arial" w:hAnsi="Arial" w:cs="Arial"/>
+          <w:b/>
+          <w:color w:val="000080"/>
+          <w:sz w:val="16"/>
+          <w:szCs w:val="16"/>
+          <w:shd w:val="clear" w:fill="F7FAFF"/>
+        </w:rPr>
+        <w:t xml:space="preserve">:include </w:t>
+      </w:r>
+      <w:r>
+        <w:rPr>
+          <w:rFonts w:hint="default" w:ascii="Arial" w:hAnsi="Arial" w:cs="Arial"/>
+          <w:b/>
+          <w:color w:val="0000FF"/>
+          <w:sz w:val="16"/>
+          <w:szCs w:val="16"/>
+          <w:shd w:val="clear" w:fill="F7FAFF"/>
+        </w:rPr>
+        <w:t>page</w:t>
+      </w:r>
+      <w:r>
+        <w:rPr>
+          <w:rFonts w:hint="default" w:ascii="Arial" w:hAnsi="Arial" w:cs="Arial"/>
+          <w:b/>
+          <w:color w:val="008000"/>
+          <w:sz w:val="16"/>
+          <w:szCs w:val="16"/>
+          <w:shd w:val="clear" w:fill="F7FAFF"/>
+        </w:rPr>
+        <w:t>="checkUserLevel.jsp"</w:t>
+      </w:r>
+      <w:r>
+        <w:rPr>
+          <w:rFonts w:hint="default" w:ascii="Arial" w:hAnsi="Arial" w:cs="Arial"/>
+          <w:color w:val="000000"/>
+          <w:sz w:val="16"/>
+          <w:szCs w:val="16"/>
+          <w:shd w:val="clear" w:fill="F7FAFF"/>
+        </w:rPr>
+        <w:t>&gt;&lt;/</w:t>
+      </w:r>
+      <w:r>
+        <w:rPr>
+          <w:rFonts w:hint="default" w:ascii="Arial" w:hAnsi="Arial" w:cs="Arial"/>
+          <w:b/>
+          <w:color w:val="660E7A"/>
+          <w:sz w:val="16"/>
+          <w:szCs w:val="16"/>
+          <w:shd w:val="clear" w:fill="F7FAFF"/>
+        </w:rPr>
+        <w:t>jsp</w:t>
+      </w:r>
+      <w:r>
+        <w:rPr>
+          <w:rFonts w:hint="default" w:ascii="Arial" w:hAnsi="Arial" w:cs="Arial"/>
+          <w:b/>
+          <w:color w:val="000080"/>
+          <w:sz w:val="16"/>
+          <w:szCs w:val="16"/>
+          <w:shd w:val="clear" w:fill="F7FAFF"/>
+        </w:rPr>
+        <w:t>:include</w:t>
+      </w:r>
+      <w:r>
+        <w:rPr>
+          <w:rFonts w:hint="default" w:ascii="Arial" w:hAnsi="Arial" w:cs="Arial"/>
+          <w:color w:val="000000"/>
+          <w:sz w:val="16"/>
+          <w:szCs w:val="16"/>
+          <w:shd w:val="clear" w:fill="F7FAFF"/>
+        </w:rPr>
+        <w:t>&gt;</w:t>
+      </w:r>
+    </w:p>
+    <w:p>
+      <w:pPr>
+        <w:numPr>
+          <w:ilvl w:val="0"/>
+          <w:numId w:val="0"/>
+        </w:numPr>
+        <w:ind w:left="480" w:leftChars="0" w:firstLine="419" w:firstLineChars="0"/>
+        <w:rPr>
+          <w:rFonts w:hint="default" w:asciiTheme="majorEastAsia" w:hAnsiTheme="majorEastAsia" w:eastAsiaTheme="majorEastAsia" w:cstheme="majorEastAsia"/>
+          <w:sz w:val="24"/>
+          <w:szCs w:val="24"/>
+          <w:lang w:val="en-US" w:eastAsia="zh-CN"/>
+        </w:rPr>
+      </w:pPr>
+      <w:r>
+        <w:rPr>
+          <w:rFonts w:hint="eastAsia" w:asciiTheme="majorEastAsia" w:hAnsiTheme="majorEastAsia" w:eastAsiaTheme="majorEastAsia" w:cstheme="majorEastAsia"/>
+          <w:sz w:val="24"/>
+          <w:szCs w:val="24"/>
+          <w:lang w:val="en-US" w:eastAsia="zh-CN"/>
+        </w:rPr>
+        <w:t>结果如下图,可见请求了success.jsp成功登陆界面，检查未登陆就跳转到了登陆界面。</w:t>
+      </w:r>
+    </w:p>
+    <w:p>
+      <w:pPr>
+        <w:numPr>
+          <w:ilvl w:val="0"/>
+          <w:numId w:val="0"/>
+        </w:numPr>
+        <w:ind w:left="480" w:leftChars="0"/>
+        <w:rPr>
+          <w:rFonts w:hint="eastAsia" w:asciiTheme="majorEastAsia" w:hAnsiTheme="majorEastAsia" w:eastAsiaTheme="majorEastAsia" w:cstheme="majorEastAsia"/>
+          <w:sz w:val="24"/>
+          <w:szCs w:val="24"/>
+          <w:lang w:val="en-US" w:eastAsia="zh-CN"/>
+        </w:rPr>
+      </w:pPr>
+    </w:p>
+    <w:p>
+      <w:pPr>
+        <w:keepNext w:val="0"/>
+        <w:keepLines w:val="0"/>
+        <w:widowControl/>
+        <w:suppressLineNumbers w:val="0"/>
+        <w:jc w:val="left"/>
+      </w:pPr>
+      <w:r>
+        <w:rPr>
+          <w:rFonts w:ascii="宋体" w:hAnsi="宋体" w:eastAsia="宋体" w:cs="宋体"/>
+          <w:kern w:val="0"/>
+          <w:sz w:val="24"/>
+          <w:szCs w:val="24"/>
+          <w:lang w:val="en-US" w:eastAsia="zh-CN" w:bidi="ar"/>
+        </w:rPr>
+        <w:drawing>
+          <wp:inline distT="0" distB="0" distL="114300" distR="114300">
+            <wp:extent cx="3924300" cy="2495550"/>
+            <wp:effectExtent l="0" t="0" r="7620" b="3810"/>
+            <wp:docPr id="6" name="图片 1" descr="IMG_256"/>
+            <wp:cNvGraphicFramePr>
+              <a:graphicFrameLocks xmlns:a="http://schemas.openxmlformats.org/drawingml/2006/main" noChangeAspect="1"/>
+            </wp:cNvGraphicFramePr>
+            <a:graphic xmlns:a="http://schemas.openxmlformats.org/drawingml/2006/main">
+              <a:graphicData uri="http://schemas.openxmlformats.org/drawingml/2006/picture">
+                <pic:pic xmlns:pic="http://schemas.openxmlformats.org/drawingml/2006/picture">
+                  <pic:nvPicPr>
+                    <pic:cNvPr id="6" name="图片 1" descr="IMG_256"/>
+                    <pic:cNvPicPr>
+                      <a:picLocks noChangeAspect="1"/>
+                    </pic:cNvPicPr>
+                  </pic:nvPicPr>
+                  <pic:blipFill>
+                    <a:blip r:embed="rId9"/>
+                    <a:stretch>
+                      <a:fillRect/>
+                    </a:stretch>
+                  </pic:blipFill>
+                  <pic:spPr>
+                    <a:xfrm>
+                      <a:off x="0" y="0"/>
+                      <a:ext cx="3924300" cy="2495550"/>
+                    </a:xfrm>
+                    <a:prstGeom prst="rect">
+                      <a:avLst/>
+                    </a:prstGeom>
+                    <a:noFill/>
+                    <a:ln w="9525">
+                      <a:noFill/>
+                    </a:ln>
+                  </pic:spPr>
+                </pic:pic>
+              </a:graphicData>
+            </a:graphic>
+          </wp:inline>
+        </w:drawing>
+      </w:r>
+    </w:p>
+    <w:p>
+      <w:pPr>
+        <w:numPr>
+          <w:ilvl w:val="0"/>
+          <w:numId w:val="0"/>
+        </w:numPr>
+        <w:ind w:left="480" w:leftChars="0"/>
+        <w:rPr>
+          <w:rFonts w:hint="default" w:asciiTheme="majorEastAsia" w:hAnsiTheme="majorEastAsia" w:eastAsiaTheme="majorEastAsia" w:cstheme="majorEastAsia"/>
           <w:sz w:val="24"/>
           <w:szCs w:val="24"/>
           <w:lang w:val="en-US" w:eastAsia="zh-CN"/>
@@ -7249,7 +10275,7 @@
           <w:szCs w:val="24"/>
           <w:lang w:val="en-US" w:eastAsia="zh-CN"/>
         </w:rPr>
-        <w:t>为留言本应用添加访问控制功能，只有登录用户才能查看留言；当未登录用户请求留言列表页面时，自动跳转到登录页面。</w:t>
+        <w:t>为留言本应用增加访问计数功能，每当有用户访问留言列表页面时，为访问计数值加1，并在页面上显示到目前总共有多少次用户访问留言页面。</w:t>
       </w:r>
     </w:p>
     <w:p>
@@ -7260,6 +10286,405 @@
         <w:ind w:left="480" w:leftChars="0"/>
         <w:rPr>
           <w:rFonts w:hint="eastAsia" w:asciiTheme="majorEastAsia" w:hAnsiTheme="majorEastAsia" w:eastAsiaTheme="majorEastAsia" w:cstheme="majorEastAsia"/>
+          <w:sz w:val="24"/>
+          <w:szCs w:val="24"/>
+          <w:lang w:val="en-US" w:eastAsia="zh-CN"/>
+        </w:rPr>
+      </w:pPr>
+      <w:r>
+        <w:rPr>
+          <w:rFonts w:hint="eastAsia" w:asciiTheme="majorEastAsia" w:hAnsiTheme="majorEastAsia" w:eastAsiaTheme="majorEastAsia" w:cstheme="majorEastAsia"/>
+          <w:sz w:val="24"/>
+          <w:szCs w:val="24"/>
+          <w:lang w:val="en-US" w:eastAsia="zh-CN"/>
+        </w:rPr>
+        <w:t>本功能可以采用application对象进行设计。</w:t>
+      </w:r>
+    </w:p>
+    <w:p>
+      <w:pPr>
+        <w:numPr>
+          <w:numId w:val="0"/>
+        </w:numPr>
+        <w:ind w:left="480" w:leftChars="0"/>
+        <w:rPr>
+          <w:rFonts w:hint="default" w:asciiTheme="majorEastAsia" w:hAnsiTheme="majorEastAsia" w:eastAsiaTheme="majorEastAsia" w:cstheme="majorEastAsia"/>
+          <w:sz w:val="24"/>
+          <w:szCs w:val="24"/>
+          <w:lang w:val="en-US" w:eastAsia="zh-CN"/>
+        </w:rPr>
+      </w:pPr>
+      <w:r>
+        <w:rPr>
+          <w:rFonts w:hint="eastAsia" w:asciiTheme="majorEastAsia" w:hAnsiTheme="majorEastAsia" w:eastAsiaTheme="majorEastAsia" w:cstheme="majorEastAsia"/>
+          <w:sz w:val="24"/>
+          <w:szCs w:val="24"/>
+          <w:lang w:val="en-US" w:eastAsia="zh-CN"/>
+        </w:rPr>
+        <w:t>功能实现在success.jsp中，代码片段如下所示：</w:t>
+      </w:r>
+    </w:p>
+    <w:p>
+      <w:pPr>
+        <w:pStyle w:val="3"/>
+        <w:keepNext w:val="0"/>
+        <w:keepLines w:val="0"/>
+        <w:widowControl/>
+        <w:suppressLineNumbers w:val="0"/>
+        <w:shd w:val="clear" w:fill="FFFFFF"/>
+        <w:rPr>
+          <w:rFonts w:ascii="Arial" w:hAnsi="Arial" w:cs="Arial"/>
+          <w:color w:val="000000"/>
+          <w:sz w:val="16"/>
+          <w:szCs w:val="16"/>
+        </w:rPr>
+      </w:pPr>
+      <w:r>
+        <w:rPr>
+          <w:rFonts w:hint="default" w:ascii="Arial" w:hAnsi="Arial" w:cs="Arial"/>
+          <w:b/>
+          <w:color w:val="000080"/>
+          <w:sz w:val="16"/>
+          <w:szCs w:val="16"/>
+          <w:shd w:val="clear" w:fill="F7FAFF"/>
+        </w:rPr>
+        <w:t>&lt;%!</w:t>
+      </w:r>
+      <w:r>
+        <w:rPr>
+          <w:rFonts w:hint="default" w:ascii="Arial" w:hAnsi="Arial" w:cs="Arial"/>
+          <w:b/>
+          <w:color w:val="000080"/>
+          <w:sz w:val="16"/>
+          <w:szCs w:val="16"/>
+          <w:shd w:val="clear" w:fill="F7FAFF"/>
+        </w:rPr>
+        <w:br w:type="textWrapping"/>
+      </w:r>
+      <w:r>
+        <w:rPr>
+          <w:rFonts w:hint="default" w:ascii="Arial" w:hAnsi="Arial" w:cs="Arial"/>
+          <w:b/>
+          <w:color w:val="000080"/>
+          <w:sz w:val="16"/>
+          <w:szCs w:val="16"/>
+          <w:shd w:val="clear" w:fill="F7FAFF"/>
+        </w:rPr>
+        <w:t xml:space="preserve">    private int </w:t>
+      </w:r>
+      <w:r>
+        <w:rPr>
+          <w:rFonts w:hint="default" w:ascii="Arial" w:hAnsi="Arial" w:cs="Arial"/>
+          <w:b/>
+          <w:color w:val="660E7A"/>
+          <w:sz w:val="16"/>
+          <w:szCs w:val="16"/>
+          <w:shd w:val="clear" w:fill="F7FAFF"/>
+        </w:rPr>
+        <w:t xml:space="preserve">visit </w:t>
+      </w:r>
+      <w:r>
+        <w:rPr>
+          <w:rFonts w:hint="default" w:ascii="Arial" w:hAnsi="Arial" w:cs="Arial"/>
+          <w:color w:val="000000"/>
+          <w:sz w:val="16"/>
+          <w:szCs w:val="16"/>
+          <w:shd w:val="clear" w:fill="F7FAFF"/>
+        </w:rPr>
+        <w:t xml:space="preserve">= </w:t>
+      </w:r>
+      <w:r>
+        <w:rPr>
+          <w:rFonts w:hint="default" w:ascii="Arial" w:hAnsi="Arial" w:cs="Arial"/>
+          <w:color w:val="0000FF"/>
+          <w:sz w:val="16"/>
+          <w:szCs w:val="16"/>
+          <w:shd w:val="clear" w:fill="F7FAFF"/>
+        </w:rPr>
+        <w:t>0</w:t>
+      </w:r>
+      <w:r>
+        <w:rPr>
+          <w:rFonts w:hint="default" w:ascii="Arial" w:hAnsi="Arial" w:cs="Arial"/>
+          <w:color w:val="000000"/>
+          <w:sz w:val="16"/>
+          <w:szCs w:val="16"/>
+          <w:shd w:val="clear" w:fill="F7FAFF"/>
+        </w:rPr>
+        <w:t>;</w:t>
+      </w:r>
+      <w:bookmarkStart w:id="0" w:name="_GoBack"/>
+      <w:bookmarkEnd w:id="0"/>
+      <w:r>
+        <w:rPr>
+          <w:rFonts w:hint="default" w:ascii="Arial" w:hAnsi="Arial" w:cs="Arial"/>
+          <w:color w:val="000000"/>
+          <w:sz w:val="16"/>
+          <w:szCs w:val="16"/>
+          <w:shd w:val="clear" w:fill="F7FAFF"/>
+        </w:rPr>
+        <w:br w:type="textWrapping"/>
+      </w:r>
+      <w:r>
+        <w:rPr>
+          <w:rFonts w:hint="default" w:ascii="Arial" w:hAnsi="Arial" w:cs="Arial"/>
+          <w:b/>
+          <w:color w:val="000080"/>
+          <w:sz w:val="16"/>
+          <w:szCs w:val="16"/>
+          <w:shd w:val="clear" w:fill="F7FAFF"/>
+        </w:rPr>
+        <w:t>%&gt;</w:t>
+      </w:r>
+    </w:p>
+    <w:p>
+      <w:pPr>
+        <w:numPr>
+          <w:numId w:val="0"/>
+        </w:numPr>
+        <w:ind w:left="480" w:leftChars="0"/>
+        <w:rPr>
+          <w:rFonts w:hint="eastAsia" w:asciiTheme="majorEastAsia" w:hAnsiTheme="majorEastAsia" w:eastAsiaTheme="majorEastAsia" w:cstheme="majorEastAsia"/>
+          <w:sz w:val="24"/>
+          <w:szCs w:val="24"/>
+          <w:lang w:val="en-US" w:eastAsia="zh-CN"/>
+        </w:rPr>
+      </w:pPr>
+    </w:p>
+    <w:p>
+      <w:pPr>
+        <w:pStyle w:val="3"/>
+        <w:keepNext w:val="0"/>
+        <w:keepLines w:val="0"/>
+        <w:widowControl/>
+        <w:suppressLineNumbers w:val="0"/>
+        <w:shd w:val="clear" w:fill="FFFFFF"/>
+        <w:rPr>
+          <w:rFonts w:hint="eastAsia" w:ascii="宋体" w:hAnsi="宋体" w:eastAsia="宋体" w:cs="宋体"/>
+          <w:color w:val="000000"/>
+          <w:sz w:val="16"/>
+          <w:szCs w:val="16"/>
+          <w:shd w:val="clear" w:fill="FFFFFF"/>
+        </w:rPr>
+      </w:pPr>
+      <w:r>
+        <w:rPr>
+          <w:rFonts w:hint="default" w:ascii="Arial" w:hAnsi="Arial" w:cs="Arial"/>
+          <w:b/>
+          <w:color w:val="000080"/>
+          <w:sz w:val="16"/>
+          <w:szCs w:val="16"/>
+          <w:shd w:val="clear" w:fill="F7FAFF"/>
+        </w:rPr>
+        <w:t>&lt;%</w:t>
+      </w:r>
+      <w:r>
+        <w:rPr>
+          <w:rFonts w:hint="default" w:ascii="Arial" w:hAnsi="Arial" w:cs="Arial"/>
+          <w:b/>
+          <w:color w:val="000080"/>
+          <w:sz w:val="16"/>
+          <w:szCs w:val="16"/>
+          <w:shd w:val="clear" w:fill="F7FAFF"/>
+        </w:rPr>
+        <w:br w:type="textWrapping"/>
+      </w:r>
+      <w:r>
+        <w:rPr>
+          <w:rFonts w:hint="default" w:ascii="Arial" w:hAnsi="Arial" w:cs="Arial"/>
+          <w:b/>
+          <w:color w:val="000080"/>
+          <w:sz w:val="16"/>
+          <w:szCs w:val="16"/>
+          <w:shd w:val="clear" w:fill="F7FAFF"/>
+        </w:rPr>
+        <w:t xml:space="preserve">    </w:t>
+      </w:r>
+      <w:r>
+        <w:rPr>
+          <w:rFonts w:hint="default" w:ascii="Arial" w:hAnsi="Arial" w:cs="Arial"/>
+          <w:color w:val="000000"/>
+          <w:sz w:val="16"/>
+          <w:szCs w:val="16"/>
+          <w:shd w:val="clear" w:fill="F7FAFF"/>
+        </w:rPr>
+        <w:t>application.setAttribute(</w:t>
+      </w:r>
+      <w:r>
+        <w:rPr>
+          <w:rFonts w:hint="default" w:ascii="Arial" w:hAnsi="Arial" w:cs="Arial"/>
+          <w:b/>
+          <w:color w:val="008000"/>
+          <w:sz w:val="16"/>
+          <w:szCs w:val="16"/>
+          <w:shd w:val="clear" w:fill="F7FAFF"/>
+        </w:rPr>
+        <w:t>"VISIT"</w:t>
+      </w:r>
+      <w:r>
+        <w:rPr>
+          <w:rFonts w:hint="default" w:ascii="Arial" w:hAnsi="Arial" w:cs="Arial"/>
+          <w:color w:val="000000"/>
+          <w:sz w:val="16"/>
+          <w:szCs w:val="16"/>
+          <w:shd w:val="clear" w:fill="F7FAFF"/>
+        </w:rPr>
+        <w:t>,</w:t>
+      </w:r>
+      <w:r>
+        <w:rPr>
+          <w:rFonts w:hint="default" w:ascii="Arial" w:hAnsi="Arial" w:cs="Arial"/>
+          <w:b/>
+          <w:color w:val="660E7A"/>
+          <w:sz w:val="16"/>
+          <w:szCs w:val="16"/>
+          <w:shd w:val="clear" w:fill="F7FAFF"/>
+        </w:rPr>
+        <w:t>visit</w:t>
+      </w:r>
+      <w:r>
+        <w:rPr>
+          <w:rFonts w:hint="default" w:ascii="Arial" w:hAnsi="Arial" w:cs="Arial"/>
+          <w:color w:val="000000"/>
+          <w:sz w:val="16"/>
+          <w:szCs w:val="16"/>
+          <w:shd w:val="clear" w:fill="F7FAFF"/>
+        </w:rPr>
+        <w:t>);</w:t>
+      </w:r>
+      <w:r>
+        <w:rPr>
+          <w:rFonts w:hint="default" w:ascii="Arial" w:hAnsi="Arial" w:cs="Arial"/>
+          <w:color w:val="000000"/>
+          <w:sz w:val="16"/>
+          <w:szCs w:val="16"/>
+          <w:shd w:val="clear" w:fill="F7FAFF"/>
+        </w:rPr>
+        <w:br w:type="textWrapping"/>
+      </w:r>
+      <w:r>
+        <w:rPr>
+          <w:rFonts w:hint="default" w:ascii="Arial" w:hAnsi="Arial" w:cs="Arial"/>
+          <w:b/>
+          <w:color w:val="000080"/>
+          <w:sz w:val="16"/>
+          <w:szCs w:val="16"/>
+          <w:shd w:val="clear" w:fill="F7FAFF"/>
+        </w:rPr>
+        <w:t>%&gt;</w:t>
+      </w:r>
+      <w:r>
+        <w:rPr>
+          <w:rFonts w:hint="default" w:ascii="Arial" w:hAnsi="Arial" w:cs="Arial"/>
+          <w:b/>
+          <w:color w:val="000080"/>
+          <w:sz w:val="16"/>
+          <w:szCs w:val="16"/>
+          <w:shd w:val="clear" w:fill="FFFFFF"/>
+        </w:rPr>
+        <w:br w:type="textWrapping"/>
+      </w:r>
+      <w:r>
+        <w:rPr>
+          <w:rFonts w:hint="eastAsia" w:ascii="宋体" w:hAnsi="宋体" w:eastAsia="宋体" w:cs="宋体"/>
+          <w:color w:val="000000"/>
+          <w:sz w:val="16"/>
+          <w:szCs w:val="16"/>
+          <w:shd w:val="clear" w:fill="FFFFFF"/>
+        </w:rPr>
+        <w:t>本页面一共被访问了</w:t>
+      </w:r>
+      <w:r>
+        <w:rPr>
+          <w:rFonts w:hint="default" w:ascii="Arial" w:hAnsi="Arial" w:cs="Arial"/>
+          <w:b/>
+          <w:color w:val="000080"/>
+          <w:sz w:val="16"/>
+          <w:szCs w:val="16"/>
+          <w:shd w:val="clear" w:fill="F7FAFF"/>
+        </w:rPr>
+        <w:t>${</w:t>
+      </w:r>
+      <w:r>
+        <w:rPr>
+          <w:rFonts w:hint="default" w:ascii="Arial" w:hAnsi="Arial" w:cs="Arial"/>
+          <w:color w:val="000000"/>
+          <w:sz w:val="16"/>
+          <w:szCs w:val="16"/>
+          <w:shd w:val="clear" w:fill="F7FAFF"/>
+        </w:rPr>
+        <w:t>VISIT</w:t>
+      </w:r>
+      <w:r>
+        <w:rPr>
+          <w:rFonts w:hint="default" w:ascii="Arial" w:hAnsi="Arial" w:cs="Arial"/>
+          <w:b/>
+          <w:color w:val="000080"/>
+          <w:sz w:val="16"/>
+          <w:szCs w:val="16"/>
+          <w:shd w:val="clear" w:fill="F7FAFF"/>
+        </w:rPr>
+        <w:t>}</w:t>
+      </w:r>
+      <w:r>
+        <w:rPr>
+          <w:rFonts w:hint="eastAsia" w:ascii="宋体" w:hAnsi="宋体" w:eastAsia="宋体" w:cs="宋体"/>
+          <w:color w:val="000000"/>
+          <w:sz w:val="16"/>
+          <w:szCs w:val="16"/>
+          <w:shd w:val="clear" w:fill="FFFFFF"/>
+        </w:rPr>
+        <w:t>次</w:t>
+      </w:r>
+    </w:p>
+    <w:p>
+      <w:pPr>
+        <w:pStyle w:val="3"/>
+        <w:keepNext w:val="0"/>
+        <w:keepLines w:val="0"/>
+        <w:widowControl/>
+        <w:suppressLineNumbers w:val="0"/>
+        <w:shd w:val="clear" w:fill="FFFFFF"/>
+        <w:rPr>
+          <w:rFonts w:hint="eastAsia" w:ascii="宋体" w:hAnsi="宋体" w:eastAsia="宋体" w:cs="宋体"/>
+          <w:color w:val="000000"/>
+          <w:sz w:val="16"/>
+          <w:szCs w:val="16"/>
+          <w:shd w:val="clear" w:fill="FFFFFF"/>
+        </w:rPr>
+      </w:pPr>
+    </w:p>
+    <w:p>
+      <w:pPr>
+        <w:numPr>
+          <w:numId w:val="0"/>
+        </w:numPr>
+        <w:ind w:left="480" w:leftChars="0"/>
+        <w:rPr>
+          <w:rFonts w:hint="default" w:asciiTheme="majorEastAsia" w:hAnsiTheme="majorEastAsia" w:eastAsiaTheme="majorEastAsia" w:cstheme="majorEastAsia"/>
+          <w:sz w:val="24"/>
+          <w:szCs w:val="24"/>
+          <w:lang w:val="en-US" w:eastAsia="zh-CN"/>
+        </w:rPr>
+      </w:pPr>
+      <w:r>
+        <w:rPr>
+          <w:rFonts w:hint="eastAsia" w:asciiTheme="majorEastAsia" w:hAnsiTheme="majorEastAsia" w:eastAsiaTheme="majorEastAsia" w:cstheme="majorEastAsia"/>
+          <w:sz w:val="24"/>
+          <w:szCs w:val="24"/>
+          <w:lang w:val="en-US" w:eastAsia="zh-CN"/>
+        </w:rPr>
+        <w:t>结果如图所示：</w:t>
+      </w:r>
+    </w:p>
+    <w:p>
+      <w:pPr>
+        <w:numPr>
+          <w:numId w:val="0"/>
+        </w:numPr>
+        <w:ind w:left="480" w:leftChars="0"/>
+        <w:rPr>
+          <w:rFonts w:hint="default" w:asciiTheme="majorEastAsia" w:hAnsiTheme="majorEastAsia" w:eastAsiaTheme="majorEastAsia" w:cstheme="majorEastAsia"/>
           <w:sz w:val="24"/>
           <w:szCs w:val="24"/>
           <w:lang w:val="en-US" w:eastAsia="zh-CN"/>
@@ -7282,28 +10707,49 @@
       </w:pPr>
       <w:r>
         <w:rPr>
-          <w:rFonts w:hint="eastAsia" w:asciiTheme="majorEastAsia" w:hAnsiTheme="majorEastAsia" w:eastAsiaTheme="majorEastAsia" w:cstheme="majorEastAsia"/>
-          <w:sz w:val="24"/>
-          <w:szCs w:val="24"/>
-          <w:lang w:val="en-US" w:eastAsia="zh-CN"/>
-        </w:rPr>
-        <w:t>6、为留言本应用增加访问计数功能，每当有用户访问留言列表页面时，为访问计数值加1，并在页面上显示到目前总共有多少次用户访问留言页面。</w:t>
-      </w:r>
-    </w:p>
-    <w:p>
-      <w:pPr>
-        <w:numPr>
-          <w:ilvl w:val="0"/>
-          <w:numId w:val="0"/>
-        </w:numPr>
-        <w:ind w:firstLine="480"/>
-        <w:rPr>
           <w:rFonts w:hint="default" w:asciiTheme="majorEastAsia" w:hAnsiTheme="majorEastAsia" w:eastAsiaTheme="majorEastAsia" w:cstheme="majorEastAsia"/>
           <w:sz w:val="24"/>
           <w:szCs w:val="24"/>
           <w:lang w:val="en-US" w:eastAsia="zh-CN"/>
         </w:rPr>
-      </w:pPr>
+        <w:drawing>
+          <wp:inline distT="0" distB="0" distL="114300" distR="114300">
+            <wp:extent cx="3019425" cy="619125"/>
+            <wp:effectExtent l="0" t="0" r="13335" b="5715"/>
+            <wp:docPr id="7" name="图片 7" descr="X5XSM]FWW`TGIZGQWY]_6@6"/>
+            <wp:cNvGraphicFramePr>
+              <a:graphicFrameLocks xmlns:a="http://schemas.openxmlformats.org/drawingml/2006/main" noChangeAspect="1"/>
+            </wp:cNvGraphicFramePr>
+            <a:graphic xmlns:a="http://schemas.openxmlformats.org/drawingml/2006/main">
+              <a:graphicData uri="http://schemas.openxmlformats.org/drawingml/2006/picture">
+                <pic:pic xmlns:pic="http://schemas.openxmlformats.org/drawingml/2006/picture">
+                  <pic:nvPicPr>
+                    <pic:cNvPr id="7" name="图片 7" descr="X5XSM]FWW`TGIZGQWY]_6@6"/>
+                    <pic:cNvPicPr>
+                      <a:picLocks noChangeAspect="1"/>
+                    </pic:cNvPicPr>
+                  </pic:nvPicPr>
+                  <pic:blipFill>
+                    <a:blip r:embed="rId10"/>
+                    <a:stretch>
+                      <a:fillRect/>
+                    </a:stretch>
+                  </pic:blipFill>
+                  <pic:spPr>
+                    <a:xfrm>
+                      <a:off x="0" y="0"/>
+                      <a:ext cx="3019425" cy="619125"/>
+                    </a:xfrm>
+                    <a:prstGeom prst="rect">
+                      <a:avLst/>
+                    </a:prstGeom>
+                  </pic:spPr>
+                </pic:pic>
+              </a:graphicData>
+            </a:graphic>
+          </wp:inline>
+        </w:drawing>
+      </w:r>
     </w:p>
     <w:sectPr>
       <w:pgSz w:w="11906" w:h="16838"/>

</xml_diff>